<commit_message>
code and paper updates
</commit_message>
<xml_diff>
--- a/SDD Paper.docx
+++ b/SDD Paper.docx
@@ -22,23 +22,104 @@
         <w:spacing w:line="480" w:lineRule="auto"/>
         <w:rPr>
           <w:rFonts w:asciiTheme="majorBidi" w:hAnsiTheme="majorBidi" w:cstheme="majorBidi"/>
+        </w:rPr>
+      </w:pPr>
+      <w:r>
+        <w:rPr>
+          <w:rFonts w:asciiTheme="majorBidi" w:hAnsiTheme="majorBidi" w:cstheme="majorBidi"/>
           <w:u w:val="single"/>
         </w:rPr>
-      </w:pPr>
+        <w:t>Abstract</w:t>
+      </w:r>
       <w:r>
         <w:rPr>
           <w:rFonts w:asciiTheme="majorBidi" w:hAnsiTheme="majorBidi" w:cstheme="majorBidi"/>
           <w:u w:val="single"/>
         </w:rPr>
-        <w:t>Abstract</w:t>
-      </w:r>
-      <w:r>
+        <w:br/>
+      </w:r>
+      <w:r>
+        <w:rPr>
+          <w:rFonts w:asciiTheme="majorBidi" w:hAnsiTheme="majorBidi" w:cstheme="majorBidi"/>
+        </w:rPr>
+        <w:tab/>
+        <w:t xml:space="preserve">The following is an in-depth overview of a social distancing detector program coded using Python and OpenCV. </w:t>
+      </w:r>
+      <w:r>
+        <w:rPr>
+          <w:rFonts w:asciiTheme="majorBidi" w:hAnsiTheme="majorBidi" w:cstheme="majorBidi"/>
+        </w:rPr>
+        <w:t xml:space="preserve">The project was created as a means to answer the question of how well are people following social distancing guidelines in outdoor urban environments. </w:t>
+      </w:r>
+      <w:r>
+        <w:rPr>
+          <w:rFonts w:asciiTheme="majorBidi" w:hAnsiTheme="majorBidi" w:cstheme="majorBidi"/>
+        </w:rPr>
+        <w:t xml:space="preserve">The program takes in a video as input, detects people using YOLOv3, </w:t>
+      </w:r>
+      <w:r>
+        <w:rPr>
+          <w:rFonts w:asciiTheme="majorBidi" w:hAnsiTheme="majorBidi" w:cstheme="majorBidi"/>
+        </w:rPr>
+        <w:t xml:space="preserve">calculates the distance between each pair of people, and indicates if a person is violating social distancing guidelines, or standing less than six feet away from another person. </w:t>
+      </w:r>
+      <w:r>
+        <w:rPr>
+          <w:rFonts w:asciiTheme="majorBidi" w:hAnsiTheme="majorBidi" w:cstheme="majorBidi"/>
+        </w:rPr>
+        <w:t xml:space="preserve">User inputted mouse coordinates and OpenCV’s perspective transform functions are used to both create the region of interest for detection and calculate the number of pixels that make up the six-foot distance in the video being used. </w:t>
+      </w:r>
+      <w:r>
+        <w:rPr>
+          <w:rFonts w:asciiTheme="majorBidi" w:hAnsiTheme="majorBidi" w:cstheme="majorBidi"/>
+        </w:rPr>
+        <w:t xml:space="preserve">This </w:t>
+      </w:r>
+      <w:r>
+        <w:rPr>
+          <w:rFonts w:asciiTheme="majorBidi" w:hAnsiTheme="majorBidi" w:cstheme="majorBidi"/>
+        </w:rPr>
+        <w:t>program</w:t>
+      </w:r>
+      <w:r>
+        <w:rPr>
+          <w:rFonts w:asciiTheme="majorBidi" w:hAnsiTheme="majorBidi" w:cstheme="majorBidi"/>
+        </w:rPr>
+        <w:t xml:space="preserve"> was created </w:t>
+      </w:r>
+      <w:r>
+        <w:rPr>
+          <w:rFonts w:asciiTheme="majorBidi" w:hAnsiTheme="majorBidi" w:cstheme="majorBidi"/>
+        </w:rPr>
+        <w:t xml:space="preserve">as part of </w:t>
+      </w:r>
+      <w:r>
+        <w:rPr>
+          <w:rFonts w:asciiTheme="majorBidi" w:hAnsiTheme="majorBidi" w:cstheme="majorBidi"/>
+        </w:rPr>
+        <w:t>the SAGE project</w:t>
+      </w:r>
+      <w:r>
+        <w:rPr>
+          <w:rFonts w:asciiTheme="majorBidi" w:hAnsiTheme="majorBidi" w:cstheme="majorBidi"/>
+        </w:rPr>
+        <w:t xml:space="preserve">, a cyberinfrastructure </w:t>
+      </w:r>
+      <w:r>
+        <w:rPr>
+          <w:rFonts w:asciiTheme="majorBidi" w:hAnsiTheme="majorBidi" w:cstheme="majorBidi"/>
+        </w:rPr>
+        <w:t>for weather and urban sensors that utilizes AI at the edge, allowing for near real-time analysis and data collection.</w:t>
+      </w:r>
+    </w:p>
+    <w:p>
+      <w:pPr>
+        <w:spacing w:line="480" w:lineRule="auto"/>
         <w:rPr>
           <w:rFonts w:asciiTheme="majorBidi" w:hAnsiTheme="majorBidi" w:cstheme="majorBidi"/>
           <w:u w:val="single"/>
         </w:rPr>
-        <w:br/>
-      </w:r>
+      </w:pPr>
     </w:p>
     <w:p>
       <w:pPr>
@@ -55,6 +136,15 @@
         </w:rPr>
         <w:t>Introduction</w:t>
       </w:r>
+    </w:p>
+    <w:p>
+      <w:pPr>
+        <w:spacing w:line="480" w:lineRule="auto"/>
+        <w:rPr>
+          <w:rFonts w:asciiTheme="majorBidi" w:hAnsiTheme="majorBidi" w:cstheme="majorBidi"/>
+          <w:u w:val="single"/>
+        </w:rPr>
+      </w:pPr>
     </w:p>
     <w:p>
       <w:pPr>
@@ -115,7 +205,16 @@
           <w:color w:val="191E23"/>
           <w:shd w:val="clear" w:color="auto" w:fill="FFFFFF"/>
         </w:rPr>
-        <w:t>If this program were to be used in a real-world setting, there would ideally be distance markers on the ground, objects of known dimensions, or other features in the image such as road lines and sidewalks to aid the user in accurately plotting the six points.</w:t>
+        <w:t xml:space="preserve">If this </w:t>
+      </w:r>
+      <w:r>
+        <w:rPr>
+          <w:rFonts w:asciiTheme="majorBidi" w:hAnsiTheme="majorBidi" w:cstheme="majorBidi"/>
+          <w:color w:val="191E23"/>
+          <w:shd w:val="clear" w:color="auto" w:fill="FFFFFF"/>
+        </w:rPr>
+        <w:lastRenderedPageBreak/>
+        <w:t>program were to be used in a real-world setting, there would ideally be distance markers on the ground, objects of known dimensions, or other features in the image such as road lines and sidewalks to aid the user in accurately plotting the six points.</w:t>
       </w:r>
     </w:p>
     <w:p>
@@ -204,7 +303,7 @@
           <w:color w:val="191E23"/>
           <w:shd w:val="clear" w:color="auto" w:fill="FFFFFF"/>
         </w:rPr>
-        <w:t xml:space="preserve"> and outputs a 3x3 transformation matrix. This matrix is then used to warp, or change the perspective of the last two </w:t>
+        <w:t xml:space="preserve"> and outputs a 3x3 transformation matrix. This matrix is then used to warp, or change the perspective of the last two mouse points using the function “cv2.perspectiveTransform</w:t>
       </w:r>
       <w:r>
         <w:rPr>
@@ -212,44 +311,718 @@
           <w:color w:val="191E23"/>
           <w:shd w:val="clear" w:color="auto" w:fill="FFFFFF"/>
         </w:rPr>
+        <w:t>,</w:t>
+      </w:r>
+      <w:r>
+        <w:rPr>
+          <w:rFonts w:asciiTheme="majorBidi" w:hAnsiTheme="majorBidi" w:cstheme="majorBidi"/>
+          <w:color w:val="191E23"/>
+          <w:shd w:val="clear" w:color="auto" w:fill="FFFFFF"/>
+        </w:rPr>
+        <w:t xml:space="preserve">” </w:t>
+      </w:r>
+      <w:r>
+        <w:rPr>
+          <w:rFonts w:asciiTheme="majorBidi" w:hAnsiTheme="majorBidi" w:cstheme="majorBidi"/>
+          <w:color w:val="191E23"/>
+          <w:shd w:val="clear" w:color="auto" w:fill="FFFFFF"/>
+        </w:rPr>
+        <w:t xml:space="preserve">giving the two points new (x, y) coordinates. </w:t>
+      </w:r>
+      <w:r>
+        <w:rPr>
+          <w:rFonts w:asciiTheme="majorBidi" w:hAnsiTheme="majorBidi" w:cstheme="majorBidi"/>
+        </w:rPr>
+        <w:t xml:space="preserve">The distance formula is then used to calculate the Euclidian distance between these two </w:t>
+      </w:r>
+      <w:r>
+        <w:rPr>
+          <w:rFonts w:asciiTheme="majorBidi" w:hAnsiTheme="majorBidi" w:cstheme="majorBidi"/>
+        </w:rPr>
+        <w:t>new</w:t>
+      </w:r>
+      <w:r>
+        <w:rPr>
+          <w:rFonts w:asciiTheme="majorBidi" w:hAnsiTheme="majorBidi" w:cstheme="majorBidi"/>
+        </w:rPr>
+        <w:t xml:space="preserve"> </w:t>
+      </w:r>
+      <w:r>
+        <w:rPr>
+          <w:rFonts w:asciiTheme="majorBidi" w:hAnsiTheme="majorBidi" w:cstheme="majorBidi"/>
+        </w:rPr>
+        <w:t>coordinates, and</w:t>
+      </w:r>
+      <w:r>
+        <w:rPr>
+          <w:rFonts w:asciiTheme="majorBidi" w:hAnsiTheme="majorBidi" w:cstheme="majorBidi"/>
+        </w:rPr>
+        <w:t xml:space="preserve"> </w:t>
+      </w:r>
+      <w:r>
+        <w:rPr>
+          <w:rFonts w:asciiTheme="majorBidi" w:hAnsiTheme="majorBidi" w:cstheme="majorBidi"/>
+        </w:rPr>
+        <w:t>t</w:t>
+      </w:r>
+      <w:r>
+        <w:rPr>
+          <w:rFonts w:asciiTheme="majorBidi" w:hAnsiTheme="majorBidi" w:cstheme="majorBidi"/>
+        </w:rPr>
+        <w:t>he result</w:t>
+      </w:r>
+      <w:r>
+        <w:rPr>
+          <w:rFonts w:asciiTheme="majorBidi" w:hAnsiTheme="majorBidi" w:cstheme="majorBidi"/>
+        </w:rPr>
+        <w:t>, known as the minimum safe distance,</w:t>
+      </w:r>
+      <w:r>
+        <w:rPr>
+          <w:rFonts w:asciiTheme="majorBidi" w:hAnsiTheme="majorBidi" w:cstheme="majorBidi"/>
+        </w:rPr>
+        <w:t xml:space="preserve"> is a float value that represents the number of pixels that make up a six-foot distance on the ground plane. Because the two points are warped </w:t>
+      </w:r>
+      <w:r>
+        <w:rPr>
+          <w:rFonts w:asciiTheme="majorBidi" w:hAnsiTheme="majorBidi" w:cstheme="majorBidi"/>
+        </w:rPr>
+        <w:t xml:space="preserve">using the transformation matrix before calculating the distance between them, this pixel value is constant for any six-foot distance, regardless of the distance from the camera. </w:t>
+      </w:r>
+    </w:p>
+    <w:p>
+      <w:pPr>
+        <w:spacing w:line="480" w:lineRule="auto"/>
+        <w:ind w:firstLine="720"/>
+        <w:rPr>
+          <w:rFonts w:asciiTheme="majorBidi" w:hAnsiTheme="majorBidi" w:cstheme="majorBidi"/>
+          <w:u w:val="single"/>
+        </w:rPr>
+      </w:pPr>
+      <w:r>
+        <w:rPr>
+          <w:rFonts w:asciiTheme="majorBidi" w:hAnsiTheme="majorBidi" w:cstheme="majorBidi"/>
+        </w:rPr>
+        <w:t xml:space="preserve">As a </w:t>
+      </w:r>
+      <w:r>
+        <w:rPr>
+          <w:rFonts w:asciiTheme="majorBidi" w:hAnsiTheme="majorBidi" w:cstheme="majorBidi"/>
+        </w:rPr>
+        <w:t>proof of concept</w:t>
+      </w:r>
+      <w:r>
+        <w:rPr>
+          <w:rFonts w:asciiTheme="majorBidi" w:hAnsiTheme="majorBidi" w:cstheme="majorBidi"/>
+        </w:rPr>
+        <w:t>, a small-scale experiment was performed using LEGO figures as human substitutes. Four figures were placed on a piece of graph paper and a rectangle was drawn around them. On the sides of the rectangle, equidistant tick marks were drawn. Images of the figures were taken from angles approximating those of common surveillance footage. This angle caused the tick marks on the side of the rectangle to distort</w:t>
+      </w:r>
+      <w:r>
+        <w:rPr>
+          <w:rFonts w:asciiTheme="majorBidi" w:hAnsiTheme="majorBidi" w:cstheme="majorBidi"/>
+        </w:rPr>
+        <w:t xml:space="preserve">, meaning that the pixel distance </w:t>
+      </w:r>
+      <w:r>
+        <w:rPr>
+          <w:rFonts w:asciiTheme="majorBidi" w:hAnsiTheme="majorBidi" w:cstheme="majorBidi"/>
+        </w:rPr>
         <w:lastRenderedPageBreak/>
-        <w:t>mouse points using the function “cv2.perspectiveTransform</w:t>
-      </w:r>
-      <w:r>
-        <w:rPr>
-          <w:rFonts w:asciiTheme="majorBidi" w:hAnsiTheme="majorBidi" w:cstheme="majorBidi"/>
-          <w:color w:val="191E23"/>
-          <w:shd w:val="clear" w:color="auto" w:fill="FFFFFF"/>
+        <w:t xml:space="preserve">between each tick mark decreased as the distance from the camera increased. </w:t>
+      </w:r>
+      <w:r>
+        <w:rPr>
+          <w:rFonts w:asciiTheme="majorBidi" w:hAnsiTheme="majorBidi" w:cstheme="majorBidi"/>
+        </w:rPr>
+        <w:t>The pictures were run through the same perspective transformation function described above</w:t>
+      </w:r>
+      <w:r>
+        <w:rPr>
+          <w:rFonts w:asciiTheme="majorBidi" w:hAnsiTheme="majorBidi" w:cstheme="majorBidi"/>
+        </w:rPr>
+        <w:t xml:space="preserve"> in order to create the transformation matrix</w:t>
+      </w:r>
+      <w:r>
+        <w:rPr>
+          <w:rFonts w:asciiTheme="majorBidi" w:hAnsiTheme="majorBidi" w:cstheme="majorBidi"/>
+        </w:rPr>
+        <w:t xml:space="preserve">. The drawn rectangle was used as a guide to input the mouse points. </w:t>
+      </w:r>
+      <w:r>
+        <w:rPr>
+          <w:rFonts w:asciiTheme="majorBidi" w:hAnsiTheme="majorBidi" w:cstheme="majorBidi"/>
+        </w:rPr>
+        <w:t xml:space="preserve">The matrix was then used to run the entire image through the function “cv2.warpPerspective,” which warps the entire image rather than specific points. The result of this program was an image in which the LEGO figures looked misshapen and distorted, but the pixel distances </w:t>
+      </w:r>
+      <w:r>
+        <w:rPr>
+          <w:rFonts w:asciiTheme="majorBidi" w:hAnsiTheme="majorBidi" w:cstheme="majorBidi"/>
+        </w:rPr>
+        <w:t>between each tick mark on the sides of the rectangle appeared to be equal</w:t>
+      </w:r>
+      <w:r>
+        <w:rPr>
+          <w:rFonts w:asciiTheme="majorBidi" w:hAnsiTheme="majorBidi" w:cstheme="majorBidi"/>
+        </w:rPr>
+        <w:t>. This result indicate</w:t>
+      </w:r>
+      <w:r>
+        <w:rPr>
+          <w:rFonts w:asciiTheme="majorBidi" w:hAnsiTheme="majorBidi" w:cstheme="majorBidi"/>
+        </w:rPr>
+        <w:t>d</w:t>
+      </w:r>
+      <w:r>
+        <w:rPr>
+          <w:rFonts w:asciiTheme="majorBidi" w:hAnsiTheme="majorBidi" w:cstheme="majorBidi"/>
+        </w:rPr>
+        <w:t xml:space="preserve"> that a transformation matrix </w:t>
+      </w:r>
+      <w:r>
+        <w:rPr>
+          <w:rFonts w:asciiTheme="majorBidi" w:hAnsiTheme="majorBidi" w:cstheme="majorBidi"/>
+        </w:rPr>
+        <w:t>could</w:t>
+      </w:r>
+      <w:r>
+        <w:rPr>
+          <w:rFonts w:asciiTheme="majorBidi" w:hAnsiTheme="majorBidi" w:cstheme="majorBidi"/>
+        </w:rPr>
+        <w:t xml:space="preserve"> be used to make </w:t>
+      </w:r>
+      <w:r>
+        <w:rPr>
+          <w:rFonts w:asciiTheme="majorBidi" w:hAnsiTheme="majorBidi" w:cstheme="majorBidi"/>
+        </w:rPr>
+        <w:t xml:space="preserve">the </w:t>
+      </w:r>
+      <w:r>
+        <w:rPr>
+          <w:rFonts w:asciiTheme="majorBidi" w:hAnsiTheme="majorBidi" w:cstheme="majorBidi"/>
+        </w:rPr>
+        <w:t xml:space="preserve">conversion rate between </w:t>
+      </w:r>
+      <w:r>
+        <w:rPr>
+          <w:rFonts w:asciiTheme="majorBidi" w:hAnsiTheme="majorBidi" w:cstheme="majorBidi"/>
+        </w:rPr>
+        <w:t xml:space="preserve">the </w:t>
+      </w:r>
+      <w:r>
+        <w:rPr>
+          <w:rFonts w:asciiTheme="majorBidi" w:hAnsiTheme="majorBidi" w:cstheme="majorBidi"/>
+        </w:rPr>
+        <w:t xml:space="preserve">physical distance </w:t>
+      </w:r>
+      <w:r>
+        <w:rPr>
+          <w:rFonts w:asciiTheme="majorBidi" w:hAnsiTheme="majorBidi" w:cstheme="majorBidi"/>
+        </w:rPr>
+        <w:t xml:space="preserve">on the ground </w:t>
+      </w:r>
+      <w:r>
+        <w:rPr>
+          <w:rFonts w:asciiTheme="majorBidi" w:hAnsiTheme="majorBidi" w:cstheme="majorBidi"/>
+        </w:rPr>
+        <w:t xml:space="preserve">to pixel distance </w:t>
+      </w:r>
+      <w:r>
+        <w:rPr>
+          <w:rFonts w:asciiTheme="majorBidi" w:hAnsiTheme="majorBidi" w:cstheme="majorBidi"/>
+        </w:rPr>
+        <w:t xml:space="preserve">in the image </w:t>
+      </w:r>
+      <w:r>
+        <w:rPr>
+          <w:rFonts w:asciiTheme="majorBidi" w:hAnsiTheme="majorBidi" w:cstheme="majorBidi"/>
+        </w:rPr>
+        <w:t>constant.</w:t>
+      </w:r>
+      <w:r>
+        <w:rPr>
+          <w:rFonts w:asciiTheme="majorBidi" w:hAnsiTheme="majorBidi" w:cstheme="majorBidi"/>
+        </w:rPr>
+        <w:t xml:space="preserve"> This method will allow for more accurate distance calculations and detections of social distancing violations. </w:t>
+      </w:r>
+    </w:p>
+    <w:p>
+      <w:pPr>
+        <w:spacing w:line="480" w:lineRule="auto"/>
+        <w:ind w:firstLine="720"/>
+        <w:rPr>
+          <w:rFonts w:asciiTheme="majorBidi" w:hAnsiTheme="majorBidi" w:cstheme="majorBidi"/>
+        </w:rPr>
+      </w:pPr>
+      <w:r>
+        <w:rPr>
+          <w:rFonts w:asciiTheme="majorBidi" w:hAnsiTheme="majorBidi" w:cstheme="majorBidi"/>
+        </w:rPr>
+        <w:t xml:space="preserve">The second component of the code is the operation, which is a while loop that occurs once for each frame of the input video until either the video ends or the user ends the program manually. </w:t>
+      </w:r>
+      <w:r>
+        <w:rPr>
+          <w:rFonts w:asciiTheme="majorBidi" w:hAnsiTheme="majorBidi" w:cstheme="majorBidi"/>
+        </w:rPr>
+        <w:t>The first step in the operation loop is person detection</w:t>
+      </w:r>
+      <w:r>
+        <w:rPr>
+          <w:rFonts w:asciiTheme="majorBidi" w:hAnsiTheme="majorBidi" w:cstheme="majorBidi"/>
+        </w:rPr>
+        <w:t>, which is</w:t>
+      </w:r>
+      <w:r>
+        <w:rPr>
+          <w:rFonts w:asciiTheme="majorBidi" w:hAnsiTheme="majorBidi" w:cstheme="majorBidi"/>
+        </w:rPr>
+        <w:t xml:space="preserve"> accomplished using a real-time object detection program called You Only Look Once, or YOLOv3. YOLO recognizes a wide variety of objects including people, animals, furniture, vehicles, and many other common items. This specific program included a filter so that only human detections were kept. In addition, one of the arguments passed into the program by the user is a confidence value between zero and one that filters out weak and uncertain detections by YOLO. The default value for this argument is 0.5 but it can be changed using the “--confidence” flag </w:t>
+      </w:r>
+      <w:r>
+        <w:rPr>
+          <w:rFonts w:asciiTheme="majorBidi" w:hAnsiTheme="majorBidi" w:cstheme="majorBidi"/>
+        </w:rPr>
+        <w:t xml:space="preserve">when </w:t>
+      </w:r>
+      <w:r>
+        <w:rPr>
+          <w:rFonts w:asciiTheme="majorBidi" w:hAnsiTheme="majorBidi" w:cstheme="majorBidi"/>
+        </w:rPr>
+        <w:t>running</w:t>
+      </w:r>
+      <w:r>
+        <w:rPr>
+          <w:rFonts w:asciiTheme="majorBidi" w:hAnsiTheme="majorBidi" w:cstheme="majorBidi"/>
+        </w:rPr>
+        <w:t xml:space="preserve"> the program. </w:t>
+      </w:r>
+      <w:r>
+        <w:rPr>
+          <w:rFonts w:asciiTheme="majorBidi" w:hAnsiTheme="majorBidi" w:cstheme="majorBidi"/>
+        </w:rPr>
+        <w:t>Once detection occurs</w:t>
+      </w:r>
+      <w:r>
+        <w:rPr>
+          <w:rFonts w:asciiTheme="majorBidi" w:hAnsiTheme="majorBidi" w:cstheme="majorBidi"/>
+        </w:rPr>
+        <w:t xml:space="preserve">, the results </w:t>
+      </w:r>
+      <w:r>
+        <w:rPr>
+          <w:rFonts w:asciiTheme="majorBidi" w:hAnsiTheme="majorBidi" w:cstheme="majorBidi"/>
+        </w:rPr>
+        <w:t xml:space="preserve">are stored as a list of bounding boxes, or rectangles whose coordinates surround the person being detected. </w:t>
+      </w:r>
+      <w:r>
+        <w:rPr>
+          <w:rFonts w:asciiTheme="majorBidi" w:hAnsiTheme="majorBidi" w:cstheme="majorBidi"/>
+        </w:rPr>
+        <w:t xml:space="preserve">The final part of this step is to apply an algorithm called “non-maximum suppression,” which removes all extraneous boxes to ensure that there is only one box for each person. This algorithm takes in a threshold argument between </w:t>
+      </w:r>
+      <w:r>
+        <w:rPr>
+          <w:rFonts w:asciiTheme="majorBidi" w:hAnsiTheme="majorBidi" w:cstheme="majorBidi"/>
+        </w:rPr>
+        <w:lastRenderedPageBreak/>
+        <w:t xml:space="preserve">zero and one that is defaulted to 0.3 but can be changed by the user using the “--threshold” flag when running the program. </w:t>
+      </w:r>
+    </w:p>
+    <w:p>
+      <w:pPr>
+        <w:spacing w:line="480" w:lineRule="auto"/>
+        <w:ind w:firstLine="720"/>
+        <w:rPr>
+          <w:rFonts w:asciiTheme="majorBidi" w:hAnsiTheme="majorBidi" w:cstheme="majorBidi"/>
+        </w:rPr>
+      </w:pPr>
+      <w:r>
+        <w:rPr>
+          <w:rFonts w:asciiTheme="majorBidi" w:hAnsiTheme="majorBidi" w:cstheme="majorBidi"/>
+        </w:rPr>
+        <w:t xml:space="preserve">The next step in the operation loop is to assign unique object IDs to each detected person. In order to do so, the program uses a class called the Centroid Tracker. This class </w:t>
+      </w:r>
+      <w:r>
+        <w:rPr>
+          <w:rFonts w:asciiTheme="majorBidi" w:hAnsiTheme="majorBidi" w:cstheme="majorBidi"/>
+        </w:rPr>
+        <w:t xml:space="preserve">assigns unique object IDs to each bounding box and keeps a register of people that have been detected in previous frames. The class contains an update function which is called every frame. The function takes in a list of bounding boxes that were </w:t>
+      </w:r>
+      <w:r>
+        <w:rPr>
+          <w:rFonts w:asciiTheme="majorBidi" w:hAnsiTheme="majorBidi" w:cstheme="majorBidi"/>
+        </w:rPr>
+        <w:t>outputted by YOLO</w:t>
+      </w:r>
+      <w:r>
+        <w:rPr>
+          <w:rFonts w:asciiTheme="majorBidi" w:hAnsiTheme="majorBidi" w:cstheme="majorBidi"/>
+        </w:rPr>
+        <w:t xml:space="preserve"> in the current frame and compares these input boxes with the </w:t>
+      </w:r>
+      <w:r>
+        <w:rPr>
+          <w:rFonts w:asciiTheme="majorBidi" w:hAnsiTheme="majorBidi" w:cstheme="majorBidi"/>
+        </w:rPr>
+        <w:t>boxes</w:t>
+      </w:r>
+      <w:r>
+        <w:rPr>
+          <w:rFonts w:asciiTheme="majorBidi" w:hAnsiTheme="majorBidi" w:cstheme="majorBidi"/>
+        </w:rPr>
+        <w:t xml:space="preserve"> currently in the register. </w:t>
+      </w:r>
+      <w:r>
+        <w:rPr>
+          <w:rFonts w:asciiTheme="majorBidi" w:hAnsiTheme="majorBidi" w:cstheme="majorBidi"/>
+        </w:rPr>
+        <w:t xml:space="preserve">The Euclidian distance is calculated between each pair of input box and registered box in order to associate </w:t>
+      </w:r>
+      <w:r>
+        <w:rPr>
+          <w:rFonts w:asciiTheme="majorBidi" w:hAnsiTheme="majorBidi" w:cstheme="majorBidi"/>
+        </w:rPr>
+        <w:t>each</w:t>
+      </w:r>
+      <w:r>
+        <w:rPr>
+          <w:rFonts w:asciiTheme="majorBidi" w:hAnsiTheme="majorBidi" w:cstheme="majorBidi"/>
+        </w:rPr>
+        <w:t xml:space="preserve"> input box with </w:t>
+      </w:r>
+      <w:r>
+        <w:rPr>
+          <w:rFonts w:asciiTheme="majorBidi" w:hAnsiTheme="majorBidi" w:cstheme="majorBidi"/>
+        </w:rPr>
+        <w:t>an object</w:t>
+      </w:r>
+      <w:r>
+        <w:rPr>
+          <w:rFonts w:asciiTheme="majorBidi" w:hAnsiTheme="majorBidi" w:cstheme="majorBidi"/>
+        </w:rPr>
+        <w:t xml:space="preserve"> that </w:t>
+      </w:r>
+      <w:r>
+        <w:rPr>
+          <w:rFonts w:asciiTheme="majorBidi" w:hAnsiTheme="majorBidi" w:cstheme="majorBidi"/>
+        </w:rPr>
+        <w:t>has</w:t>
+      </w:r>
+      <w:r>
+        <w:rPr>
+          <w:rFonts w:asciiTheme="majorBidi" w:hAnsiTheme="majorBidi" w:cstheme="majorBidi"/>
+        </w:rPr>
+        <w:t xml:space="preserve"> already been detected. The assumption is that the input box that is closest to an already registered object must be the same object, and so that object’s location is updated. </w:t>
+      </w:r>
+      <w:r>
+        <w:rPr>
+          <w:rFonts w:asciiTheme="majorBidi" w:hAnsiTheme="majorBidi" w:cstheme="majorBidi"/>
+        </w:rPr>
+        <w:t xml:space="preserve">If there are more input boxes than boxes in the register, it means that a new detection has occurred, and so the program assigns it a new ID and the object is added to the register. If there are </w:t>
+      </w:r>
+      <w:r>
+        <w:rPr>
+          <w:rFonts w:asciiTheme="majorBidi" w:hAnsiTheme="majorBidi" w:cstheme="majorBidi"/>
+        </w:rPr>
+        <w:t>fewer</w:t>
+      </w:r>
+      <w:r>
+        <w:rPr>
+          <w:rFonts w:asciiTheme="majorBidi" w:hAnsiTheme="majorBidi" w:cstheme="majorBidi"/>
+        </w:rPr>
+        <w:t xml:space="preserve"> input boxes than boxes in the register, it means that an object from the register was not detected in the most recent frame, and so it is marked “disappeared.” If an object is marked as</w:t>
+      </w:r>
+      <w:r>
+        <w:rPr>
+          <w:rFonts w:asciiTheme="majorBidi" w:hAnsiTheme="majorBidi" w:cstheme="majorBidi"/>
+        </w:rPr>
+        <w:t xml:space="preserve"> </w:t>
+      </w:r>
+      <w:r>
+        <w:rPr>
+          <w:rFonts w:asciiTheme="majorBidi" w:hAnsiTheme="majorBidi" w:cstheme="majorBidi"/>
+        </w:rPr>
+        <w:t xml:space="preserve">disappeared for too many consecutive frames, that object is removed from the register. </w:t>
+      </w:r>
+      <w:r>
+        <w:rPr>
+          <w:rFonts w:asciiTheme="majorBidi" w:hAnsiTheme="majorBidi" w:cstheme="majorBidi"/>
+        </w:rPr>
+        <w:t xml:space="preserve">After the update function is called, the results are organized into a list of tuples where the first element is the object ID and the second element is the coordinates and dimensions of that object’s bounding box. </w:t>
+      </w:r>
+      <w:r>
+        <w:rPr>
+          <w:rFonts w:asciiTheme="majorBidi" w:hAnsiTheme="majorBidi" w:cstheme="majorBidi"/>
+        </w:rPr>
+        <w:t xml:space="preserve">Using this method, people detected in the video can be assigned unique object IDs, allowing the user to keep track of specific individuals across multiple frames, rather than analyzing each frame independently. </w:t>
+      </w:r>
+    </w:p>
+    <w:p>
+      <w:pPr>
+        <w:spacing w:line="480" w:lineRule="auto"/>
+        <w:ind w:firstLine="720"/>
+        <w:rPr>
+          <w:rFonts w:asciiTheme="majorBidi" w:hAnsiTheme="majorBidi" w:cstheme="majorBidi"/>
+        </w:rPr>
+      </w:pPr>
+      <w:r>
+        <w:rPr>
+          <w:rFonts w:asciiTheme="majorBidi" w:hAnsiTheme="majorBidi" w:cstheme="majorBidi"/>
+        </w:rPr>
+        <w:t xml:space="preserve">The third step of the operation loop is </w:t>
+      </w:r>
+      <w:r>
+        <w:rPr>
+          <w:rFonts w:asciiTheme="majorBidi" w:hAnsiTheme="majorBidi" w:cstheme="majorBidi"/>
+        </w:rPr>
+        <w:t xml:space="preserve">calculating the distance between each pair of detected people and marking those who are standing less than six feet from another person. </w:t>
+      </w:r>
+      <w:r>
+        <w:rPr>
+          <w:rFonts w:asciiTheme="majorBidi" w:hAnsiTheme="majorBidi" w:cstheme="majorBidi"/>
+        </w:rPr>
+        <w:t xml:space="preserve">This </w:t>
+      </w:r>
+      <w:r>
+        <w:rPr>
+          <w:rFonts w:asciiTheme="majorBidi" w:hAnsiTheme="majorBidi" w:cstheme="majorBidi"/>
+        </w:rPr>
+        <w:lastRenderedPageBreak/>
+        <w:t xml:space="preserve">part of the program employs the aid of a series of helper functions. </w:t>
+      </w:r>
+      <w:r>
+        <w:rPr>
+          <w:rFonts w:asciiTheme="majorBidi" w:hAnsiTheme="majorBidi" w:cstheme="majorBidi"/>
+        </w:rPr>
+        <w:t>The first helper</w:t>
+      </w:r>
+      <w:r>
+        <w:rPr>
+          <w:rFonts w:asciiTheme="majorBidi" w:hAnsiTheme="majorBidi" w:cstheme="majorBidi"/>
+        </w:rPr>
+        <w:t xml:space="preserve"> </w:t>
+      </w:r>
+      <w:r>
+        <w:rPr>
+          <w:rFonts w:asciiTheme="majorBidi" w:hAnsiTheme="majorBidi" w:cstheme="majorBidi"/>
+        </w:rPr>
+        <w:t>function</w:t>
+      </w:r>
+      <w:r>
+        <w:rPr>
+          <w:rFonts w:asciiTheme="majorBidi" w:hAnsiTheme="majorBidi" w:cstheme="majorBidi"/>
+        </w:rPr>
+        <w:t>, called “transform_box</w:t>
+      </w:r>
+      <w:r>
+        <w:rPr>
+          <w:rFonts w:asciiTheme="majorBidi" w:hAnsiTheme="majorBidi" w:cstheme="majorBidi"/>
+        </w:rPr>
+        <w:t>_points</w:t>
+      </w:r>
+      <w:r>
+        <w:rPr>
+          <w:rFonts w:asciiTheme="majorBidi" w:hAnsiTheme="majorBidi" w:cstheme="majorBidi"/>
+        </w:rPr>
+        <w:t>,”</w:t>
+      </w:r>
+      <w:r>
+        <w:rPr>
+          <w:rFonts w:asciiTheme="majorBidi" w:hAnsiTheme="majorBidi" w:cstheme="majorBidi"/>
+        </w:rPr>
+        <w:t xml:space="preserve"> takes as input the list of object ID – bounding box tuples</w:t>
+      </w:r>
+      <w:r>
+        <w:rPr>
+          <w:rFonts w:asciiTheme="majorBidi" w:hAnsiTheme="majorBidi" w:cstheme="majorBidi"/>
+        </w:rPr>
+        <w:t xml:space="preserve"> as well as the transformation matrix from the setup phase</w:t>
+      </w:r>
+      <w:r>
+        <w:rPr>
+          <w:rFonts w:asciiTheme="majorBidi" w:hAnsiTheme="majorBidi" w:cstheme="majorBidi"/>
+        </w:rPr>
+        <w:t xml:space="preserve">. </w:t>
+      </w:r>
+      <w:r>
+        <w:rPr>
+          <w:rFonts w:asciiTheme="majorBidi" w:hAnsiTheme="majorBidi" w:cstheme="majorBidi"/>
+        </w:rPr>
+        <w:t xml:space="preserve">It first calculates the coordinate of the bottom-center point of each bounding box, and then applies </w:t>
+      </w:r>
+      <w:r>
+        <w:rPr>
+          <w:rFonts w:asciiTheme="majorBidi" w:hAnsiTheme="majorBidi" w:cstheme="majorBidi"/>
+        </w:rPr>
+        <w:t xml:space="preserve">the transformation matrix to warp each of these bottom-center points. </w:t>
+      </w:r>
+      <w:r>
+        <w:rPr>
+          <w:rFonts w:asciiTheme="majorBidi" w:hAnsiTheme="majorBidi" w:cstheme="majorBidi"/>
+        </w:rPr>
+        <w:t>The function returns a list of tuples where the first element is the object ID and the second element is the new warped coordinate associated with that object’s box.</w:t>
+      </w:r>
+    </w:p>
+    <w:p>
+      <w:pPr>
+        <w:spacing w:line="480" w:lineRule="auto"/>
+        <w:ind w:firstLine="720"/>
+        <w:rPr>
+          <w:rFonts w:asciiTheme="majorBidi" w:hAnsiTheme="majorBidi" w:cstheme="majorBidi"/>
+        </w:rPr>
+      </w:pPr>
+      <w:r>
+        <w:rPr>
+          <w:rFonts w:asciiTheme="majorBidi" w:hAnsiTheme="majorBidi" w:cstheme="majorBidi"/>
+        </w:rPr>
+        <w:t xml:space="preserve">The second helper function is called “violation_detection,” and it takes as input the list of object ID – bounding box tuples, the list of object ID – warped coordinate tuples generated from the first helper function, and the minimum safe distance calculated in the setup phase. </w:t>
+      </w:r>
+      <w:r>
+        <w:rPr>
+          <w:rFonts w:asciiTheme="majorBidi" w:hAnsiTheme="majorBidi" w:cstheme="majorBidi"/>
+        </w:rPr>
+        <w:t xml:space="preserve">The function uses the warped coordinates list to calculate the distance between </w:t>
+      </w:r>
+      <w:r>
+        <w:rPr>
+          <w:rFonts w:asciiTheme="majorBidi" w:hAnsiTheme="majorBidi" w:cstheme="majorBidi"/>
+        </w:rPr>
+        <w:t>each</w:t>
+      </w:r>
+      <w:r>
+        <w:rPr>
+          <w:rFonts w:asciiTheme="majorBidi" w:hAnsiTheme="majorBidi" w:cstheme="majorBidi"/>
+        </w:rPr>
+        <w:t xml:space="preserve"> pair of bounding boxes </w:t>
+      </w:r>
+      <w:r>
+        <w:rPr>
+          <w:rFonts w:asciiTheme="majorBidi" w:hAnsiTheme="majorBidi" w:cstheme="majorBidi"/>
+        </w:rPr>
+        <w:t xml:space="preserve">and compares the distances to the minimum safe distance. </w:t>
+      </w:r>
+      <w:r>
+        <w:rPr>
+          <w:rFonts w:asciiTheme="majorBidi" w:hAnsiTheme="majorBidi" w:cstheme="majorBidi"/>
+        </w:rPr>
+        <w:t xml:space="preserve">Each pair of bounding boxes is then tagged with a Boolean called “safe” which is true if the distance between the two boxes is greater than the minimum safe distance and false if the distance between the two boxes is less than the minimum safe distance. </w:t>
+      </w:r>
+      <w:r>
+        <w:rPr>
+          <w:rFonts w:asciiTheme="majorBidi" w:hAnsiTheme="majorBidi" w:cstheme="majorBidi"/>
+        </w:rPr>
+        <w:t xml:space="preserve">The function returns two outputs: the first is a list of lists where each inner list contains two bottom-point coordinates and the safe Boolean associated with them. The second output is also a list of lists, but here every inner list contains two bounding box coordinates and dimensions and the safe Boolean associated with them. </w:t>
+      </w:r>
+      <w:r>
+        <w:rPr>
+          <w:rFonts w:asciiTheme="majorBidi" w:hAnsiTheme="majorBidi" w:cstheme="majorBidi"/>
+        </w:rPr>
+        <w:t>Finally, t</w:t>
+      </w:r>
+      <w:r>
+        <w:rPr>
+          <w:rFonts w:asciiTheme="majorBidi" w:hAnsiTheme="majorBidi" w:cstheme="majorBidi"/>
+        </w:rPr>
+        <w:t xml:space="preserve">he first output of this function is then passed through the third helper function, called “get_violation_count,” which counts and returns the number of people who are currently violating social distancing guidelines and the number of people who are safe.  </w:t>
+      </w:r>
+    </w:p>
+    <w:p>
+      <w:pPr>
+        <w:spacing w:line="480" w:lineRule="auto"/>
+        <w:ind w:firstLine="720"/>
+        <w:rPr>
+          <w:rFonts w:asciiTheme="majorBidi" w:hAnsiTheme="majorBidi" w:cstheme="majorBidi"/>
+        </w:rPr>
+      </w:pPr>
+      <w:r>
+        <w:rPr>
+          <w:rFonts w:asciiTheme="majorBidi" w:hAnsiTheme="majorBidi" w:cstheme="majorBidi"/>
+        </w:rPr>
+        <w:t xml:space="preserve">The final step of the operation loop is creating and displaying the outputs for the current frame. </w:t>
+      </w:r>
+      <w:r>
+        <w:rPr>
+          <w:rFonts w:asciiTheme="majorBidi" w:hAnsiTheme="majorBidi" w:cstheme="majorBidi"/>
+        </w:rPr>
+        <w:t>The first output is called the street view. It displays the video that was inputted</w:t>
+      </w:r>
+      <w:r>
+        <w:rPr>
+          <w:rFonts w:asciiTheme="majorBidi" w:hAnsiTheme="majorBidi" w:cstheme="majorBidi"/>
+        </w:rPr>
+        <w:t xml:space="preserve"> </w:t>
+      </w:r>
+      <w:r>
+        <w:rPr>
+          <w:rFonts w:asciiTheme="majorBidi" w:hAnsiTheme="majorBidi" w:cstheme="majorBidi"/>
+        </w:rPr>
+        <w:t xml:space="preserve">by the user with the addition of red and green rectangles drawn over the bounding boxes of those violating </w:t>
+      </w:r>
+      <w:r>
+        <w:rPr>
+          <w:rFonts w:asciiTheme="majorBidi" w:hAnsiTheme="majorBidi" w:cstheme="majorBidi"/>
+        </w:rPr>
+        <w:lastRenderedPageBreak/>
+        <w:t xml:space="preserve">social distancing guidelines and those who are safe respectively. </w:t>
+      </w:r>
+      <w:r>
+        <w:rPr>
+          <w:rFonts w:asciiTheme="majorBidi" w:hAnsiTheme="majorBidi" w:cstheme="majorBidi"/>
+        </w:rPr>
+        <w:t>Each person’s unique object ID is also drawn above the rectangle. I</w:t>
+      </w:r>
+      <w:r>
+        <w:rPr>
+          <w:rFonts w:asciiTheme="majorBidi" w:hAnsiTheme="majorBidi" w:cstheme="majorBidi"/>
+        </w:rPr>
+        <w:t>n the top-left corner</w:t>
+      </w:r>
+      <w:r>
+        <w:rPr>
+          <w:rFonts w:asciiTheme="majorBidi" w:hAnsiTheme="majorBidi" w:cstheme="majorBidi"/>
+        </w:rPr>
+        <w:t xml:space="preserve"> of the window,</w:t>
+      </w:r>
+      <w:r>
+        <w:rPr>
+          <w:rFonts w:asciiTheme="majorBidi" w:hAnsiTheme="majorBidi" w:cstheme="majorBidi"/>
+        </w:rPr>
+        <w:t xml:space="preserve"> the total number of people detected in the current frame, the number of violators, and the number of safe people</w:t>
+      </w:r>
+      <w:r>
+        <w:rPr>
+          <w:rFonts w:asciiTheme="majorBidi" w:hAnsiTheme="majorBidi" w:cstheme="majorBidi"/>
+        </w:rPr>
+        <w:t xml:space="preserve"> is displayed</w:t>
+      </w:r>
+      <w:r>
+        <w:rPr>
+          <w:rFonts w:asciiTheme="majorBidi" w:hAnsiTheme="majorBidi" w:cstheme="majorBidi"/>
+        </w:rPr>
+        <w:t>.</w:t>
+      </w:r>
+      <w:r>
+        <w:rPr>
+          <w:rFonts w:asciiTheme="majorBidi" w:hAnsiTheme="majorBidi" w:cstheme="majorBidi"/>
+        </w:rPr>
+        <w:t xml:space="preserve"> The second output</w:t>
+      </w:r>
+      <w:r>
+        <w:rPr>
+          <w:rFonts w:asciiTheme="majorBidi" w:hAnsiTheme="majorBidi" w:cstheme="majorBidi"/>
         </w:rPr>
         <w:t>,</w:t>
       </w:r>
       <w:r>
         <w:rPr>
           <w:rFonts w:asciiTheme="majorBidi" w:hAnsiTheme="majorBidi" w:cstheme="majorBidi"/>
-          <w:color w:val="191E23"/>
-          <w:shd w:val="clear" w:color="auto" w:fill="FFFFFF"/>
-        </w:rPr>
-        <w:t xml:space="preserve">” </w:t>
-      </w:r>
-      <w:r>
-        <w:rPr>
-          <w:rFonts w:asciiTheme="majorBidi" w:hAnsiTheme="majorBidi" w:cstheme="majorBidi"/>
-          <w:color w:val="191E23"/>
-          <w:shd w:val="clear" w:color="auto" w:fill="FFFFFF"/>
-        </w:rPr>
-        <w:t xml:space="preserve">giving the two points new (x, y) coordinates. </w:t>
-      </w:r>
-      <w:r>
-        <w:rPr>
-          <w:rFonts w:asciiTheme="majorBidi" w:hAnsiTheme="majorBidi" w:cstheme="majorBidi"/>
-        </w:rPr>
-        <w:t xml:space="preserve">The distance formula is then used to calculate the Euclidian distance between these two </w:t>
-      </w:r>
-      <w:r>
-        <w:rPr>
-          <w:rFonts w:asciiTheme="majorBidi" w:hAnsiTheme="majorBidi" w:cstheme="majorBidi"/>
-        </w:rPr>
-        <w:t>new</w:t>
+        </w:rPr>
+        <w:t xml:space="preserve"> called the Bird’s Eye View, is a representation of the </w:t>
+      </w:r>
+      <w:r>
+        <w:rPr>
+          <w:rFonts w:asciiTheme="majorBidi" w:hAnsiTheme="majorBidi" w:cstheme="majorBidi"/>
+        </w:rPr>
+        <w:t>warped</w:t>
       </w:r>
       <w:r>
         <w:rPr>
@@ -261,43 +1034,55 @@
         <w:rPr>
           <w:rFonts w:asciiTheme="majorBidi" w:hAnsiTheme="majorBidi" w:cstheme="majorBidi"/>
         </w:rPr>
-        <w:t>coordinates, and</w:t>
-      </w:r>
-      <w:r>
-        <w:rPr>
-          <w:rFonts w:asciiTheme="majorBidi" w:hAnsiTheme="majorBidi" w:cstheme="majorBidi"/>
-        </w:rPr>
-        <w:t xml:space="preserve"> </w:t>
-      </w:r>
-      <w:r>
-        <w:rPr>
-          <w:rFonts w:asciiTheme="majorBidi" w:hAnsiTheme="majorBidi" w:cstheme="majorBidi"/>
-        </w:rPr>
-        <w:t>t</w:t>
-      </w:r>
-      <w:r>
-        <w:rPr>
-          <w:rFonts w:asciiTheme="majorBidi" w:hAnsiTheme="majorBidi" w:cstheme="majorBidi"/>
-        </w:rPr>
-        <w:t>he result</w:t>
-      </w:r>
-      <w:r>
-        <w:rPr>
-          <w:rFonts w:asciiTheme="majorBidi" w:hAnsiTheme="majorBidi" w:cstheme="majorBidi"/>
-        </w:rPr>
-        <w:t>, known as the minimum safe distance,</w:t>
-      </w:r>
-      <w:r>
-        <w:rPr>
-          <w:rFonts w:asciiTheme="majorBidi" w:hAnsiTheme="majorBidi" w:cstheme="majorBidi"/>
-        </w:rPr>
-        <w:t xml:space="preserve"> is a float value that represents the number of pixels that make up a six-foot distance on the ground plane. Because the two points are warped </w:t>
-      </w:r>
-      <w:r>
-        <w:rPr>
-          <w:rFonts w:asciiTheme="majorBidi" w:hAnsiTheme="majorBidi" w:cstheme="majorBidi"/>
-        </w:rPr>
-        <w:t xml:space="preserve">using the transformation matrix before calculating the distance between them, this pixel value is constant for any six-foot distance, regardless of the distance from the camera. </w:t>
+        <w:t xml:space="preserve">region of interest as a white </w:t>
+      </w:r>
+      <w:r>
+        <w:rPr>
+          <w:rFonts w:asciiTheme="majorBidi" w:hAnsiTheme="majorBidi" w:cstheme="majorBidi"/>
+        </w:rPr>
+        <w:t>rectangle</w:t>
+      </w:r>
+      <w:r>
+        <w:rPr>
+          <w:rFonts w:asciiTheme="majorBidi" w:hAnsiTheme="majorBidi" w:cstheme="majorBidi"/>
+        </w:rPr>
+        <w:t xml:space="preserve">. </w:t>
+      </w:r>
+      <w:r>
+        <w:rPr>
+          <w:rFonts w:asciiTheme="majorBidi" w:hAnsiTheme="majorBidi" w:cstheme="majorBidi"/>
+        </w:rPr>
+        <w:t xml:space="preserve">On the window, green and red circles are drawn using the coordinates of the warped bottom-center point of each bounding box. </w:t>
+      </w:r>
+      <w:r>
+        <w:rPr>
+          <w:rFonts w:asciiTheme="majorBidi" w:hAnsiTheme="majorBidi" w:cstheme="majorBidi"/>
+        </w:rPr>
+        <w:t xml:space="preserve">Red lines are also drawn between pairs of red circles to represent pairs of people that are too close together. </w:t>
+      </w:r>
+      <w:r>
+        <w:rPr>
+          <w:rFonts w:asciiTheme="majorBidi" w:hAnsiTheme="majorBidi" w:cstheme="majorBidi"/>
+        </w:rPr>
+        <w:t>Assuming that the four region of interest points are entered in the correct order, the circles should correspond with the people in the street view walking inside the region of interest.</w:t>
+      </w:r>
+      <w:r>
+        <w:rPr>
+          <w:rFonts w:asciiTheme="majorBidi" w:hAnsiTheme="majorBidi" w:cstheme="majorBidi"/>
+        </w:rPr>
+        <w:t xml:space="preserve"> The final output is a text file that updates every X number of frames, where X is defaulted as twenty but can be adjusted by the user using the “--frames” flag when running the program. </w:t>
+      </w:r>
+      <w:r>
+        <w:rPr>
+          <w:rFonts w:asciiTheme="majorBidi" w:hAnsiTheme="majorBidi" w:cstheme="majorBidi"/>
+        </w:rPr>
+        <w:t>Each update adds the following information to the text file: current date and time, a list of object IDs and their current coordinates, number of safe pedestrians, number of violator pedestrians, and a social distancing ratio, which is a value from zero to one calculated by dividing the number of violators by the total number of pedestrians detected that frame.</w:t>
+      </w:r>
+      <w:r>
+        <w:rPr>
+          <w:rFonts w:asciiTheme="majorBidi" w:hAnsiTheme="majorBidi" w:cstheme="majorBidi"/>
+        </w:rPr>
+        <w:t xml:space="preserve"> This output can be found as “out.txt” in the project folder as soon as the program stops running.</w:t>
       </w:r>
     </w:p>
     <w:p>
@@ -306,582 +1091,16 @@
         <w:ind w:firstLine="720"/>
         <w:rPr>
           <w:rFonts w:asciiTheme="majorBidi" w:hAnsiTheme="majorBidi" w:cstheme="majorBidi"/>
-          <w:u w:val="single"/>
-        </w:rPr>
-      </w:pPr>
-      <w:r>
-        <w:rPr>
-          <w:rFonts w:asciiTheme="majorBidi" w:hAnsiTheme="majorBidi" w:cstheme="majorBidi"/>
-        </w:rPr>
-        <w:t xml:space="preserve">As a </w:t>
-      </w:r>
-      <w:r>
-        <w:rPr>
-          <w:rFonts w:asciiTheme="majorBidi" w:hAnsiTheme="majorBidi" w:cstheme="majorBidi"/>
-        </w:rPr>
-        <w:t>proof of concept</w:t>
-      </w:r>
-      <w:r>
-        <w:rPr>
-          <w:rFonts w:asciiTheme="majorBidi" w:hAnsiTheme="majorBidi" w:cstheme="majorBidi"/>
-        </w:rPr>
-        <w:t>, a small-scale experiment was performed using LEGO figures as human substitutes. Four figures were placed on a piece of graph paper and a rectangle was drawn around them. On the sides of the rectangle, equidistant tick marks were drawn. Images of the figures were taken from angles approximating those of common surveillance footage. This angle caused the tick marks on the side of the rectangle to distort</w:t>
-      </w:r>
-      <w:r>
-        <w:rPr>
-          <w:rFonts w:asciiTheme="majorBidi" w:hAnsiTheme="majorBidi" w:cstheme="majorBidi"/>
-        </w:rPr>
-        <w:t xml:space="preserve">, meaning that the pixel distance between each tick mark decreased as the distance from the camera increased. </w:t>
-      </w:r>
-      <w:r>
-        <w:rPr>
-          <w:rFonts w:asciiTheme="majorBidi" w:hAnsiTheme="majorBidi" w:cstheme="majorBidi"/>
-        </w:rPr>
-        <w:t>The pictures were run through the same perspective transformation function described above</w:t>
-      </w:r>
-      <w:r>
-        <w:rPr>
-          <w:rFonts w:asciiTheme="majorBidi" w:hAnsiTheme="majorBidi" w:cstheme="majorBidi"/>
-        </w:rPr>
-        <w:t xml:space="preserve"> in order to create the transformation matrix</w:t>
-      </w:r>
-      <w:r>
-        <w:rPr>
-          <w:rFonts w:asciiTheme="majorBidi" w:hAnsiTheme="majorBidi" w:cstheme="majorBidi"/>
-        </w:rPr>
-        <w:t xml:space="preserve">. The drawn rectangle was used as a guide to input the mouse points. </w:t>
-      </w:r>
-      <w:r>
-        <w:rPr>
-          <w:rFonts w:asciiTheme="majorBidi" w:hAnsiTheme="majorBidi" w:cstheme="majorBidi"/>
-        </w:rPr>
-        <w:t xml:space="preserve">The matrix was then used to run the entire image through the function “cv2.warpPerspective,” which warps the entire image rather than specific points. The result of this program was an image in which the LEGO figures looked misshapen and distorted, but the pixel distances </w:t>
-      </w:r>
-      <w:r>
-        <w:rPr>
-          <w:rFonts w:asciiTheme="majorBidi" w:hAnsiTheme="majorBidi" w:cstheme="majorBidi"/>
-        </w:rPr>
-        <w:t>between each tick mark on the sides of the rectangle appeared to be equal</w:t>
-      </w:r>
-      <w:r>
-        <w:rPr>
-          <w:rFonts w:asciiTheme="majorBidi" w:hAnsiTheme="majorBidi" w:cstheme="majorBidi"/>
-        </w:rPr>
-        <w:t>. This result indicate</w:t>
-      </w:r>
-      <w:r>
-        <w:rPr>
-          <w:rFonts w:asciiTheme="majorBidi" w:hAnsiTheme="majorBidi" w:cstheme="majorBidi"/>
-        </w:rPr>
-        <w:t>d</w:t>
-      </w:r>
-      <w:r>
-        <w:rPr>
-          <w:rFonts w:asciiTheme="majorBidi" w:hAnsiTheme="majorBidi" w:cstheme="majorBidi"/>
-        </w:rPr>
-        <w:t xml:space="preserve"> that a transformation matrix </w:t>
-      </w:r>
-      <w:r>
-        <w:rPr>
-          <w:rFonts w:asciiTheme="majorBidi" w:hAnsiTheme="majorBidi" w:cstheme="majorBidi"/>
-        </w:rPr>
-        <w:t>could</w:t>
-      </w:r>
-      <w:r>
-        <w:rPr>
-          <w:rFonts w:asciiTheme="majorBidi" w:hAnsiTheme="majorBidi" w:cstheme="majorBidi"/>
-        </w:rPr>
-        <w:t xml:space="preserve"> be used to make </w:t>
-      </w:r>
-      <w:r>
-        <w:rPr>
-          <w:rFonts w:asciiTheme="majorBidi" w:hAnsiTheme="majorBidi" w:cstheme="majorBidi"/>
-        </w:rPr>
-        <w:t xml:space="preserve">the </w:t>
-      </w:r>
-      <w:r>
-        <w:rPr>
-          <w:rFonts w:asciiTheme="majorBidi" w:hAnsiTheme="majorBidi" w:cstheme="majorBidi"/>
-        </w:rPr>
-        <w:t xml:space="preserve">conversion rate between </w:t>
-      </w:r>
-      <w:r>
-        <w:rPr>
-          <w:rFonts w:asciiTheme="majorBidi" w:hAnsiTheme="majorBidi" w:cstheme="majorBidi"/>
-        </w:rPr>
-        <w:t xml:space="preserve">the </w:t>
-      </w:r>
-      <w:r>
-        <w:rPr>
-          <w:rFonts w:asciiTheme="majorBidi" w:hAnsiTheme="majorBidi" w:cstheme="majorBidi"/>
-        </w:rPr>
-        <w:t xml:space="preserve">physical distance </w:t>
-      </w:r>
-      <w:r>
-        <w:rPr>
-          <w:rFonts w:asciiTheme="majorBidi" w:hAnsiTheme="majorBidi" w:cstheme="majorBidi"/>
-        </w:rPr>
-        <w:t xml:space="preserve">on the ground </w:t>
-      </w:r>
-      <w:r>
-        <w:rPr>
-          <w:rFonts w:asciiTheme="majorBidi" w:hAnsiTheme="majorBidi" w:cstheme="majorBidi"/>
-        </w:rPr>
-        <w:t xml:space="preserve">to pixel distance </w:t>
-      </w:r>
-      <w:r>
-        <w:rPr>
-          <w:rFonts w:asciiTheme="majorBidi" w:hAnsiTheme="majorBidi" w:cstheme="majorBidi"/>
-        </w:rPr>
-        <w:t xml:space="preserve">in the image </w:t>
-      </w:r>
-      <w:r>
-        <w:rPr>
-          <w:rFonts w:asciiTheme="majorBidi" w:hAnsiTheme="majorBidi" w:cstheme="majorBidi"/>
-        </w:rPr>
-        <w:t>constant.</w:t>
-      </w:r>
-      <w:r>
-        <w:rPr>
-          <w:rFonts w:asciiTheme="majorBidi" w:hAnsiTheme="majorBidi" w:cstheme="majorBidi"/>
-        </w:rPr>
-        <w:t xml:space="preserve"> This method will allow for more accurate distance calculations and detections of social distancing violations. </w:t>
-      </w:r>
-    </w:p>
-    <w:p>
-      <w:pPr>
-        <w:spacing w:line="480" w:lineRule="auto"/>
-        <w:ind w:firstLine="720"/>
-        <w:rPr>
-          <w:rFonts w:asciiTheme="majorBidi" w:hAnsiTheme="majorBidi" w:cstheme="majorBidi"/>
-        </w:rPr>
-      </w:pPr>
-      <w:r>
-        <w:rPr>
-          <w:rFonts w:asciiTheme="majorBidi" w:hAnsiTheme="majorBidi" w:cstheme="majorBidi"/>
-        </w:rPr>
-        <w:lastRenderedPageBreak/>
-        <w:t xml:space="preserve">The second component of the code is the operation, which is a while loop that occurs once for each frame of the input video until either the video ends or the user ends the program manually. </w:t>
-      </w:r>
-      <w:r>
-        <w:rPr>
-          <w:rFonts w:asciiTheme="majorBidi" w:hAnsiTheme="majorBidi" w:cstheme="majorBidi"/>
-        </w:rPr>
-        <w:t>The first step in the operation loop is person detection</w:t>
-      </w:r>
-      <w:r>
-        <w:rPr>
-          <w:rFonts w:asciiTheme="majorBidi" w:hAnsiTheme="majorBidi" w:cstheme="majorBidi"/>
-        </w:rPr>
-        <w:t>, which is</w:t>
-      </w:r>
-      <w:r>
-        <w:rPr>
-          <w:rFonts w:asciiTheme="majorBidi" w:hAnsiTheme="majorBidi" w:cstheme="majorBidi"/>
-        </w:rPr>
-        <w:t xml:space="preserve"> accomplished using a real-time object detection program called You Only Look Once, or YOLOv3. YOLO recognizes a wide variety of objects including people, animals, furniture, vehicles, and many other common items. This specific program included a filter so that only human detections were kept. In addition, one of the arguments passed into the program by the user is a confidence value between zero and one that filters out weak and uncertain detections by YOLO. The default value for this argument is 0.5 but it can be changed using the “--confidence” flag </w:t>
-      </w:r>
-      <w:r>
-        <w:rPr>
-          <w:rFonts w:asciiTheme="majorBidi" w:hAnsiTheme="majorBidi" w:cstheme="majorBidi"/>
-        </w:rPr>
-        <w:t xml:space="preserve">when </w:t>
-      </w:r>
-      <w:r>
-        <w:rPr>
-          <w:rFonts w:asciiTheme="majorBidi" w:hAnsiTheme="majorBidi" w:cstheme="majorBidi"/>
-        </w:rPr>
-        <w:t>running</w:t>
-      </w:r>
-      <w:r>
-        <w:rPr>
-          <w:rFonts w:asciiTheme="majorBidi" w:hAnsiTheme="majorBidi" w:cstheme="majorBidi"/>
-        </w:rPr>
-        <w:t xml:space="preserve"> the program. </w:t>
-      </w:r>
-      <w:r>
-        <w:rPr>
-          <w:rFonts w:asciiTheme="majorBidi" w:hAnsiTheme="majorBidi" w:cstheme="majorBidi"/>
-        </w:rPr>
-        <w:t>Once detection occurs</w:t>
-      </w:r>
-      <w:r>
-        <w:rPr>
-          <w:rFonts w:asciiTheme="majorBidi" w:hAnsiTheme="majorBidi" w:cstheme="majorBidi"/>
-        </w:rPr>
-        <w:t xml:space="preserve">, the results </w:t>
-      </w:r>
-      <w:r>
-        <w:rPr>
-          <w:rFonts w:asciiTheme="majorBidi" w:hAnsiTheme="majorBidi" w:cstheme="majorBidi"/>
-        </w:rPr>
-        <w:t xml:space="preserve">are stored as a list of bounding boxes, or rectangles whose coordinates surround the person being detected. </w:t>
-      </w:r>
-      <w:r>
-        <w:rPr>
-          <w:rFonts w:asciiTheme="majorBidi" w:hAnsiTheme="majorBidi" w:cstheme="majorBidi"/>
-        </w:rPr>
-        <w:t xml:space="preserve">The final part of this step is to apply an algorithm called “non-maximum suppression,” which removes all extraneous boxes to ensure that there is only one box for each person. This algorithm takes in a threshold argument between zero and one that is defaulted to 0.3 but can be changed by the user using the “--threshold” flag when running the program. </w:t>
-      </w:r>
-    </w:p>
-    <w:p>
-      <w:pPr>
-        <w:spacing w:line="480" w:lineRule="auto"/>
-        <w:ind w:firstLine="720"/>
-        <w:rPr>
-          <w:rFonts w:asciiTheme="majorBidi" w:hAnsiTheme="majorBidi" w:cstheme="majorBidi"/>
-        </w:rPr>
-      </w:pPr>
-      <w:r>
-        <w:rPr>
-          <w:rFonts w:asciiTheme="majorBidi" w:hAnsiTheme="majorBidi" w:cstheme="majorBidi"/>
-        </w:rPr>
-        <w:t xml:space="preserve">The next step in the operation loop is to assign unique object IDs to each detected person. In order to do so, the program uses a class called the Centroid Tracker. This class </w:t>
-      </w:r>
-      <w:r>
-        <w:rPr>
-          <w:rFonts w:asciiTheme="majorBidi" w:hAnsiTheme="majorBidi" w:cstheme="majorBidi"/>
-        </w:rPr>
-        <w:t xml:space="preserve">assigns unique object IDs to each bounding box </w:t>
-      </w:r>
-      <w:r>
-        <w:rPr>
-          <w:rFonts w:asciiTheme="majorBidi" w:hAnsiTheme="majorBidi" w:cstheme="majorBidi"/>
-        </w:rPr>
-        <w:t>and</w:t>
-      </w:r>
-      <w:r>
-        <w:rPr>
-          <w:rFonts w:asciiTheme="majorBidi" w:hAnsiTheme="majorBidi" w:cstheme="majorBidi"/>
-        </w:rPr>
-        <w:t xml:space="preserve"> </w:t>
-      </w:r>
-      <w:r>
-        <w:rPr>
-          <w:rFonts w:asciiTheme="majorBidi" w:hAnsiTheme="majorBidi" w:cstheme="majorBidi"/>
-        </w:rPr>
-        <w:t>keeps a register of people that have been detected in previous frames</w:t>
-      </w:r>
-      <w:r>
-        <w:rPr>
-          <w:rFonts w:asciiTheme="majorBidi" w:hAnsiTheme="majorBidi" w:cstheme="majorBidi"/>
-        </w:rPr>
-        <w:t xml:space="preserve">. The class contains an update function which is called every frame. The function takes in a list of bounding boxes that were </w:t>
-      </w:r>
-      <w:r>
-        <w:rPr>
-          <w:rFonts w:asciiTheme="majorBidi" w:hAnsiTheme="majorBidi" w:cstheme="majorBidi"/>
-        </w:rPr>
-        <w:t>outputted by YOLO</w:t>
-      </w:r>
-      <w:r>
-        <w:rPr>
-          <w:rFonts w:asciiTheme="majorBidi" w:hAnsiTheme="majorBidi" w:cstheme="majorBidi"/>
-        </w:rPr>
-        <w:t xml:space="preserve"> in the current frame and compares these input boxes with the </w:t>
-      </w:r>
-      <w:r>
-        <w:rPr>
-          <w:rFonts w:asciiTheme="majorBidi" w:hAnsiTheme="majorBidi" w:cstheme="majorBidi"/>
-        </w:rPr>
-        <w:t>boxes</w:t>
-      </w:r>
-      <w:r>
-        <w:rPr>
-          <w:rFonts w:asciiTheme="majorBidi" w:hAnsiTheme="majorBidi" w:cstheme="majorBidi"/>
-        </w:rPr>
-        <w:t xml:space="preserve"> currently in the register. </w:t>
-      </w:r>
-      <w:r>
-        <w:rPr>
-          <w:rFonts w:asciiTheme="majorBidi" w:hAnsiTheme="majorBidi" w:cstheme="majorBidi"/>
-        </w:rPr>
-        <w:t xml:space="preserve">The Euclidian distance is calculated between each pair of input box and registered box in order to associate </w:t>
-      </w:r>
-      <w:r>
-        <w:rPr>
-          <w:rFonts w:asciiTheme="majorBidi" w:hAnsiTheme="majorBidi" w:cstheme="majorBidi"/>
-        </w:rPr>
-        <w:t>each</w:t>
-      </w:r>
-      <w:r>
-        <w:rPr>
-          <w:rFonts w:asciiTheme="majorBidi" w:hAnsiTheme="majorBidi" w:cstheme="majorBidi"/>
-        </w:rPr>
-        <w:t xml:space="preserve"> input box with </w:t>
-      </w:r>
-      <w:r>
-        <w:rPr>
-          <w:rFonts w:asciiTheme="majorBidi" w:hAnsiTheme="majorBidi" w:cstheme="majorBidi"/>
-        </w:rPr>
-        <w:t>an object</w:t>
-      </w:r>
-      <w:r>
-        <w:rPr>
-          <w:rFonts w:asciiTheme="majorBidi" w:hAnsiTheme="majorBidi" w:cstheme="majorBidi"/>
-        </w:rPr>
-        <w:t xml:space="preserve"> that </w:t>
-      </w:r>
-      <w:r>
-        <w:rPr>
-          <w:rFonts w:asciiTheme="majorBidi" w:hAnsiTheme="majorBidi" w:cstheme="majorBidi"/>
-        </w:rPr>
-        <w:t>has</w:t>
-      </w:r>
-      <w:r>
-        <w:rPr>
-          <w:rFonts w:asciiTheme="majorBidi" w:hAnsiTheme="majorBidi" w:cstheme="majorBidi"/>
-        </w:rPr>
-        <w:t xml:space="preserve"> already been detected. The assumption is that the input box that is closest </w:t>
-      </w:r>
-      <w:r>
-        <w:rPr>
-          <w:rFonts w:asciiTheme="majorBidi" w:hAnsiTheme="majorBidi" w:cstheme="majorBidi"/>
-        </w:rPr>
-        <w:lastRenderedPageBreak/>
-        <w:t xml:space="preserve">to an already registered object must be the same object, and so that object’s location is updated. </w:t>
-      </w:r>
-      <w:r>
-        <w:rPr>
-          <w:rFonts w:asciiTheme="majorBidi" w:hAnsiTheme="majorBidi" w:cstheme="majorBidi"/>
-        </w:rPr>
-        <w:t xml:space="preserve">If there are more input boxes than boxes in the register, it means that a new detection has occurred, and so the program assigns it a new ID and the object is added to the register. If there are </w:t>
-      </w:r>
-      <w:r>
-        <w:rPr>
-          <w:rFonts w:asciiTheme="majorBidi" w:hAnsiTheme="majorBidi" w:cstheme="majorBidi"/>
-        </w:rPr>
-        <w:t>fewer</w:t>
-      </w:r>
-      <w:r>
-        <w:rPr>
-          <w:rFonts w:asciiTheme="majorBidi" w:hAnsiTheme="majorBidi" w:cstheme="majorBidi"/>
-        </w:rPr>
-        <w:t xml:space="preserve"> input boxes than boxes in the register, it means that an object from the register was not detected in the most recent frame, and so it is marked “disappeared.” If an object is marked as</w:t>
-      </w:r>
-      <w:r>
-        <w:rPr>
-          <w:rFonts w:asciiTheme="majorBidi" w:hAnsiTheme="majorBidi" w:cstheme="majorBidi"/>
-        </w:rPr>
-        <w:t xml:space="preserve"> </w:t>
-      </w:r>
-      <w:r>
-        <w:rPr>
-          <w:rFonts w:asciiTheme="majorBidi" w:hAnsiTheme="majorBidi" w:cstheme="majorBidi"/>
-        </w:rPr>
-        <w:t xml:space="preserve">disappeared for too many consecutive frames, that object is removed from the register. </w:t>
-      </w:r>
-      <w:r>
-        <w:rPr>
-          <w:rFonts w:asciiTheme="majorBidi" w:hAnsiTheme="majorBidi" w:cstheme="majorBidi"/>
-        </w:rPr>
-        <w:t xml:space="preserve">After the update function is called, the results are organized into a list of tuples where the first element is the object ID and the second element is the coordinates and dimensions of that object’s bounding box. </w:t>
-      </w:r>
-      <w:r>
-        <w:rPr>
-          <w:rFonts w:asciiTheme="majorBidi" w:hAnsiTheme="majorBidi" w:cstheme="majorBidi"/>
-        </w:rPr>
-        <w:t xml:space="preserve">Using this method, people detected in the video can be assigned unique object IDs, allowing the user to keep track of specific individuals across multiple frames, rather than analyzing each frame independently. </w:t>
-      </w:r>
-    </w:p>
-    <w:p>
-      <w:pPr>
-        <w:spacing w:line="480" w:lineRule="auto"/>
-        <w:ind w:firstLine="720"/>
-        <w:rPr>
-          <w:rFonts w:asciiTheme="majorBidi" w:hAnsiTheme="majorBidi" w:cstheme="majorBidi"/>
-        </w:rPr>
-      </w:pPr>
-      <w:r>
-        <w:rPr>
-          <w:rFonts w:asciiTheme="majorBidi" w:hAnsiTheme="majorBidi" w:cstheme="majorBidi"/>
-        </w:rPr>
-        <w:t xml:space="preserve">The third step of the operation loop is </w:t>
-      </w:r>
-      <w:r>
-        <w:rPr>
-          <w:rFonts w:asciiTheme="majorBidi" w:hAnsiTheme="majorBidi" w:cstheme="majorBidi"/>
-        </w:rPr>
-        <w:t xml:space="preserve">calculating the distance between each pair of detected people and marking those who are standing less than six feet from another person. </w:t>
-      </w:r>
-      <w:r>
-        <w:rPr>
-          <w:rFonts w:asciiTheme="majorBidi" w:hAnsiTheme="majorBidi" w:cstheme="majorBidi"/>
-        </w:rPr>
-        <w:t xml:space="preserve">This part of the program employs the aid of a series of helper functions. </w:t>
-      </w:r>
-      <w:r>
-        <w:rPr>
-          <w:rFonts w:asciiTheme="majorBidi" w:hAnsiTheme="majorBidi" w:cstheme="majorBidi"/>
-        </w:rPr>
-        <w:t>The first helper</w:t>
-      </w:r>
-      <w:r>
-        <w:rPr>
-          <w:rFonts w:asciiTheme="majorBidi" w:hAnsiTheme="majorBidi" w:cstheme="majorBidi"/>
-        </w:rPr>
-        <w:t xml:space="preserve"> </w:t>
-      </w:r>
-      <w:r>
-        <w:rPr>
-          <w:rFonts w:asciiTheme="majorBidi" w:hAnsiTheme="majorBidi" w:cstheme="majorBidi"/>
-        </w:rPr>
-        <w:t>function</w:t>
-      </w:r>
-      <w:r>
-        <w:rPr>
-          <w:rFonts w:asciiTheme="majorBidi" w:hAnsiTheme="majorBidi" w:cstheme="majorBidi"/>
-        </w:rPr>
-        <w:t>, called “transform_box</w:t>
-      </w:r>
-      <w:r>
-        <w:rPr>
-          <w:rFonts w:asciiTheme="majorBidi" w:hAnsiTheme="majorBidi" w:cstheme="majorBidi"/>
-        </w:rPr>
-        <w:t>_points</w:t>
-      </w:r>
-      <w:r>
-        <w:rPr>
-          <w:rFonts w:asciiTheme="majorBidi" w:hAnsiTheme="majorBidi" w:cstheme="majorBidi"/>
-        </w:rPr>
-        <w:t>,”</w:t>
-      </w:r>
-      <w:r>
-        <w:rPr>
-          <w:rFonts w:asciiTheme="majorBidi" w:hAnsiTheme="majorBidi" w:cstheme="majorBidi"/>
-        </w:rPr>
-        <w:t xml:space="preserve"> takes as input the list of object ID – bounding box tuples</w:t>
-      </w:r>
-      <w:r>
-        <w:rPr>
-          <w:rFonts w:asciiTheme="majorBidi" w:hAnsiTheme="majorBidi" w:cstheme="majorBidi"/>
-        </w:rPr>
-        <w:t xml:space="preserve"> as well as the transformation matrix from the setup phase</w:t>
-      </w:r>
-      <w:r>
-        <w:rPr>
-          <w:rFonts w:asciiTheme="majorBidi" w:hAnsiTheme="majorBidi" w:cstheme="majorBidi"/>
-        </w:rPr>
-        <w:t xml:space="preserve">. </w:t>
-      </w:r>
-      <w:r>
-        <w:rPr>
-          <w:rFonts w:asciiTheme="majorBidi" w:hAnsiTheme="majorBidi" w:cstheme="majorBidi"/>
-        </w:rPr>
-        <w:t xml:space="preserve">It first calculates the coordinate of the bottom-center point of each bounding box, and then applies </w:t>
-      </w:r>
-      <w:r>
-        <w:rPr>
-          <w:rFonts w:asciiTheme="majorBidi" w:hAnsiTheme="majorBidi" w:cstheme="majorBidi"/>
-        </w:rPr>
-        <w:t xml:space="preserve">the transformation matrix to warp each of these bottom-center points. </w:t>
-      </w:r>
-      <w:r>
-        <w:rPr>
-          <w:rFonts w:asciiTheme="majorBidi" w:hAnsiTheme="majorBidi" w:cstheme="majorBidi"/>
-        </w:rPr>
-        <w:t>The function returns a list of tuples where the first element is the object ID and the second element is the new warped coordinate associated with that object’s box.</w:t>
-      </w:r>
-    </w:p>
-    <w:p>
-      <w:pPr>
-        <w:spacing w:line="480" w:lineRule="auto"/>
-        <w:ind w:firstLine="720"/>
-        <w:rPr>
-          <w:rFonts w:asciiTheme="majorBidi" w:hAnsiTheme="majorBidi" w:cstheme="majorBidi"/>
-        </w:rPr>
-      </w:pPr>
-      <w:r>
-        <w:rPr>
-          <w:rFonts w:asciiTheme="majorBidi" w:hAnsiTheme="majorBidi" w:cstheme="majorBidi"/>
-        </w:rPr>
-        <w:t xml:space="preserve">The second helper function is called “violation_detection,” and it takes as input the list of object ID – bounding box tuples, the list of object ID – warped coordinate tuples generated from the first helper function, and the minimum safe distance calculated in the setup phase. </w:t>
-      </w:r>
-      <w:r>
-        <w:rPr>
-          <w:rFonts w:asciiTheme="majorBidi" w:hAnsiTheme="majorBidi" w:cstheme="majorBidi"/>
-        </w:rPr>
-        <w:t xml:space="preserve">The function uses the warped coordinates list to calculate the distance between </w:t>
-      </w:r>
-      <w:r>
-        <w:rPr>
-          <w:rFonts w:asciiTheme="majorBidi" w:hAnsiTheme="majorBidi" w:cstheme="majorBidi"/>
-        </w:rPr>
-        <w:t>each</w:t>
-      </w:r>
-      <w:r>
-        <w:rPr>
-          <w:rFonts w:asciiTheme="majorBidi" w:hAnsiTheme="majorBidi" w:cstheme="majorBidi"/>
-        </w:rPr>
-        <w:t xml:space="preserve"> pair of bounding </w:t>
-      </w:r>
-      <w:r>
-        <w:rPr>
-          <w:rFonts w:asciiTheme="majorBidi" w:hAnsiTheme="majorBidi" w:cstheme="majorBidi"/>
-        </w:rPr>
-        <w:lastRenderedPageBreak/>
-        <w:t xml:space="preserve">boxes </w:t>
-      </w:r>
-      <w:r>
-        <w:rPr>
-          <w:rFonts w:asciiTheme="majorBidi" w:hAnsiTheme="majorBidi" w:cstheme="majorBidi"/>
-        </w:rPr>
-        <w:t xml:space="preserve">and compares the distances to the minimum safe distance. </w:t>
-      </w:r>
-      <w:r>
-        <w:rPr>
-          <w:rFonts w:asciiTheme="majorBidi" w:hAnsiTheme="majorBidi" w:cstheme="majorBidi"/>
-        </w:rPr>
-        <w:t xml:space="preserve">Each pair of bounding boxes is then tagged with a Boolean called “safe” which is true if the distance between the two boxes is greater than the minimum safe distance and false if the distance between the two boxes is less than the minimum safe distance. </w:t>
-      </w:r>
-      <w:r>
-        <w:rPr>
-          <w:rFonts w:asciiTheme="majorBidi" w:hAnsiTheme="majorBidi" w:cstheme="majorBidi"/>
-        </w:rPr>
-        <w:t xml:space="preserve">The function returns two outputs: the first is a list of lists where each inner list contains two bottom-point coordinates and the safe Boolean associated with them. The second output is also a list of lists, but here every inner list contains two bounding box coordinates and dimensions and the safe Boolean associated with them. </w:t>
-      </w:r>
-      <w:r>
-        <w:rPr>
-          <w:rFonts w:asciiTheme="majorBidi" w:hAnsiTheme="majorBidi" w:cstheme="majorBidi"/>
-        </w:rPr>
-        <w:t>Finally, t</w:t>
-      </w:r>
-      <w:r>
-        <w:rPr>
-          <w:rFonts w:asciiTheme="majorBidi" w:hAnsiTheme="majorBidi" w:cstheme="majorBidi"/>
-        </w:rPr>
-        <w:t xml:space="preserve">he first output of this function is then passed through the third helper function, called “get_violation_count,” which counts and returns the number of people who are currently violating social distancing guidelines and the number of people who are safe.  </w:t>
-      </w:r>
-    </w:p>
-    <w:p>
-      <w:pPr>
-        <w:spacing w:line="480" w:lineRule="auto"/>
-        <w:ind w:firstLine="720"/>
-        <w:rPr>
-          <w:rFonts w:asciiTheme="majorBidi" w:hAnsiTheme="majorBidi" w:cstheme="majorBidi"/>
-        </w:rPr>
-      </w:pPr>
-      <w:r>
-        <w:rPr>
-          <w:rFonts w:asciiTheme="majorBidi" w:hAnsiTheme="majorBidi" w:cstheme="majorBidi"/>
-        </w:rPr>
-        <w:t>PARAGRAPH ABOUT CREATING DISPLAYS</w:t>
-      </w:r>
-    </w:p>
-    <w:p>
-      <w:pPr>
-        <w:spacing w:line="480" w:lineRule="auto"/>
-        <w:ind w:firstLine="720"/>
-        <w:rPr>
-          <w:rFonts w:asciiTheme="majorBidi" w:hAnsiTheme="majorBidi" w:cstheme="majorBidi"/>
-        </w:rPr>
-      </w:pPr>
-      <w:r>
-        <w:rPr>
-          <w:rFonts w:asciiTheme="majorBidi" w:hAnsiTheme="majorBidi" w:cstheme="majorBidi"/>
-        </w:rPr>
-        <w:t xml:space="preserve">The following is a flowchart that summarizes the steps of the code. The orange boxes represent the setup component and the green boxes represent the operation loop. </w:t>
-      </w:r>
+        </w:rPr>
+      </w:pPr>
+      <w:r>
+        <w:rPr>
+          <w:rFonts w:asciiTheme="majorBidi" w:hAnsiTheme="majorBidi" w:cstheme="majorBidi"/>
+        </w:rPr>
+        <w:t>The following is a flowchart that summarizes the steps of the code. The orange boxes represent the setup component and the green boxes represent the operation loop.</w:t>
+      </w:r>
+      <w:bookmarkStart w:id="0" w:name="_GoBack"/>
+      <w:bookmarkEnd w:id="0"/>
     </w:p>
     <w:p>
       <w:pPr>
@@ -955,6 +1174,7 @@
         <w:spacing w:line="480" w:lineRule="auto"/>
       </w:pPr>
       <w:r>
+        <w:lastRenderedPageBreak/>
         <w:t xml:space="preserve">Download the YOLO object detector: </w:t>
       </w:r>
       <w:r>
@@ -1020,8 +1240,6 @@
         </w:rPr>
         <w:t>python sdd.py</w:t>
       </w:r>
-      <w:bookmarkStart w:id="0" w:name="_GoBack"/>
-      <w:bookmarkEnd w:id="0"/>
     </w:p>
     <w:p>
       <w:pPr>
@@ -1115,7 +1333,6 @@
         <w:spacing w:line="480" w:lineRule="auto"/>
       </w:pPr>
       <w:r>
-        <w:lastRenderedPageBreak/>
         <w:t>Other arguments that can be adjusted:</w:t>
       </w:r>
     </w:p>
@@ -1337,39 +1554,180 @@
           <w:rFonts w:asciiTheme="majorBidi" w:hAnsiTheme="majorBidi" w:cstheme="majorBidi"/>
           <w:u w:val="single"/>
         </w:rPr>
-        <w:t>Next Steps</w:t>
-      </w:r>
-      <w:r>
+        <w:t>Next Steps and Conclusion</w:t>
+      </w:r>
+    </w:p>
+    <w:p>
+      <w:pPr>
+        <w:spacing w:line="480" w:lineRule="auto"/>
+        <w:rPr>
+          <w:rFonts w:asciiTheme="majorBidi" w:hAnsiTheme="majorBidi" w:cstheme="majorBidi"/>
+        </w:rPr>
+      </w:pPr>
+      <w:r>
+        <w:rPr>
+          <w:rFonts w:asciiTheme="majorBidi" w:hAnsiTheme="majorBidi" w:cstheme="majorBidi"/>
+        </w:rPr>
+        <w:tab/>
+        <w:t xml:space="preserve">This social distancing detector program serves as a means to answer the question of how well people are following social distancing guidelines in outdoor urban environments. While this program successfully detects and calculates distances between people, there are many different ways to organize </w:t>
+      </w:r>
+      <w:r>
+        <w:rPr>
+          <w:rFonts w:asciiTheme="majorBidi" w:hAnsiTheme="majorBidi" w:cstheme="majorBidi"/>
+        </w:rPr>
+        <w:t xml:space="preserve">the data that is collected. Currently, the data is being outputted onto a text file as the program runs. However, other similar methods could be done that would make the data easier to parse when the data is being analyzed such as using JSON dumps. </w:t>
+      </w:r>
+      <w:r>
+        <w:rPr>
+          <w:rFonts w:asciiTheme="majorBidi" w:hAnsiTheme="majorBidi" w:cstheme="majorBidi"/>
+        </w:rPr>
+        <w:t xml:space="preserve">Additionally, the program currently doesn’t save the actual distances between each pair of people; it only </w:t>
+      </w:r>
+      <w:r>
+        <w:rPr>
+          <w:rFonts w:asciiTheme="majorBidi" w:hAnsiTheme="majorBidi" w:cstheme="majorBidi"/>
+        </w:rPr>
+        <w:lastRenderedPageBreak/>
+        <w:t xml:space="preserve">compares the distances with the minimum safe distance and tags the pair of bounding boxes with a true of false value. </w:t>
+      </w:r>
+      <w:r>
+        <w:rPr>
+          <w:rFonts w:asciiTheme="majorBidi" w:hAnsiTheme="majorBidi" w:cstheme="majorBidi"/>
+        </w:rPr>
+        <w:t xml:space="preserve">If the actual distance between the boxes was converted from pixels back to feet and saved alongside the safe Boolean, then this opens up many additional possibilities for data collection. An example of this would be to keep track of the average distance between each pair of people and plotting these values </w:t>
+      </w:r>
+      <w:r>
+        <w:rPr>
+          <w:rFonts w:asciiTheme="majorBidi" w:hAnsiTheme="majorBidi" w:cstheme="majorBidi"/>
+        </w:rPr>
+        <w:t xml:space="preserve">with </w:t>
+      </w:r>
+      <w:r>
+        <w:rPr>
+          <w:rFonts w:asciiTheme="majorBidi" w:hAnsiTheme="majorBidi" w:cstheme="majorBidi"/>
+        </w:rPr>
+        <w:t xml:space="preserve">time as a way to see how the pedestrian density of a specific area changes over time. </w:t>
+      </w:r>
+      <w:r>
+        <w:rPr>
+          <w:rFonts w:asciiTheme="majorBidi" w:hAnsiTheme="majorBidi" w:cstheme="majorBidi"/>
+        </w:rPr>
+        <w:t>One final addition that could be added to the program is to create multiple “zones” of safety. In other words, a pedestrian who is standing less than six feet from another person may be marked as “in danger,” but a pedestrian who is standing between six and ten feet from another person could be marked as “low risk,” instead of safe</w:t>
+      </w:r>
+      <w:r>
+        <w:rPr>
+          <w:rFonts w:asciiTheme="majorBidi" w:hAnsiTheme="majorBidi" w:cstheme="majorBidi"/>
+        </w:rPr>
+        <w:t xml:space="preserve">. </w:t>
+      </w:r>
+      <w:r>
+        <w:rPr>
+          <w:rFonts w:asciiTheme="majorBidi" w:hAnsiTheme="majorBidi" w:cstheme="majorBidi"/>
+        </w:rPr>
+        <w:t xml:space="preserve">Overall, this program and the data that it outputs could be easily altered in order to suit the needs of those using it. </w:t>
+      </w:r>
+    </w:p>
+    <w:p>
+      <w:pPr>
+        <w:spacing w:line="480" w:lineRule="auto"/>
+        <w:rPr>
+          <w:rFonts w:asciiTheme="majorBidi" w:hAnsiTheme="majorBidi" w:cstheme="majorBidi"/>
+        </w:rPr>
+      </w:pPr>
+      <w:r>
+        <w:rPr>
+          <w:rFonts w:asciiTheme="majorBidi" w:hAnsiTheme="majorBidi" w:cstheme="majorBidi"/>
+        </w:rPr>
+        <w:tab/>
+      </w:r>
+      <w:r>
+        <w:rPr>
+          <w:rFonts w:asciiTheme="majorBidi" w:hAnsiTheme="majorBidi" w:cstheme="majorBidi"/>
+        </w:rPr>
+        <w:t xml:space="preserve">While social distancing related to the COVID-19 pandemic may have been the primary inspiration for this program, this project could also be used in a wide variety of other circumstances. </w:t>
+      </w:r>
+      <w:r>
+        <w:rPr>
+          <w:rFonts w:asciiTheme="majorBidi" w:hAnsiTheme="majorBidi" w:cstheme="majorBidi"/>
+        </w:rPr>
+        <w:t xml:space="preserve">For example, if a street camera can detect that there is a large crowd of people waiting to cross the street, the program could signal the traffic light to change sooner. </w:t>
+      </w:r>
+      <w:r>
+        <w:rPr>
+          <w:rFonts w:asciiTheme="majorBidi" w:hAnsiTheme="majorBidi" w:cstheme="majorBidi"/>
+        </w:rPr>
+        <w:t xml:space="preserve">If a camera in an elevator lobby detects a large number of people waiting to use the elevators, the program could call multiple elevators to that floor instead of sending them one at a time. </w:t>
+      </w:r>
+      <w:r>
+        <w:rPr>
+          <w:rFonts w:asciiTheme="majorBidi" w:hAnsiTheme="majorBidi" w:cstheme="majorBidi"/>
+        </w:rPr>
+        <w:t xml:space="preserve">The concepts used in this program </w:t>
+      </w:r>
+      <w:r>
+        <w:rPr>
+          <w:rFonts w:asciiTheme="majorBidi" w:hAnsiTheme="majorBidi" w:cstheme="majorBidi"/>
+        </w:rPr>
+        <w:t>such as</w:t>
+      </w:r>
+      <w:r>
+        <w:rPr>
+          <w:rFonts w:asciiTheme="majorBidi" w:hAnsiTheme="majorBidi" w:cstheme="majorBidi"/>
+        </w:rPr>
+        <w:t xml:space="preserve"> human detection and perspective transformation could be used to create a broader human proximity detector</w:t>
+      </w:r>
+      <w:r>
+        <w:rPr>
+          <w:rFonts w:asciiTheme="majorBidi" w:hAnsiTheme="majorBidi" w:cstheme="majorBidi"/>
+        </w:rPr>
+        <w:t>, and t</w:t>
+      </w:r>
+      <w:r>
+        <w:rPr>
+          <w:rFonts w:asciiTheme="majorBidi" w:hAnsiTheme="majorBidi" w:cstheme="majorBidi"/>
+        </w:rPr>
+        <w:t xml:space="preserve">he many potential applications for this kind of program could serve a great role in the </w:t>
+      </w:r>
+      <w:r>
+        <w:rPr>
+          <w:rFonts w:asciiTheme="majorBidi" w:hAnsiTheme="majorBidi" w:cstheme="majorBidi"/>
+        </w:rPr>
+        <w:t>ever-growing</w:t>
+      </w:r>
+      <w:r>
+        <w:rPr>
+          <w:rFonts w:asciiTheme="majorBidi" w:hAnsiTheme="majorBidi" w:cstheme="majorBidi"/>
+        </w:rPr>
+        <w:t xml:space="preserve"> field of computer vision, specifically regarding </w:t>
+      </w:r>
+      <w:r>
+        <w:rPr>
+          <w:rFonts w:asciiTheme="majorBidi" w:hAnsiTheme="majorBidi" w:cstheme="majorBidi"/>
+        </w:rPr>
+        <w:t>crowd size and density estimation</w:t>
+      </w:r>
+      <w:r>
+        <w:rPr>
+          <w:rFonts w:asciiTheme="majorBidi" w:hAnsiTheme="majorBidi" w:cstheme="majorBidi"/>
+        </w:rPr>
+        <w:t xml:space="preserve">. </w:t>
+      </w:r>
+    </w:p>
+    <w:p>
+      <w:pPr>
+        <w:spacing w:line="480" w:lineRule="auto"/>
+        <w:rPr>
+          <w:rFonts w:asciiTheme="majorBidi" w:hAnsiTheme="majorBidi" w:cstheme="majorBidi"/>
+        </w:rPr>
+      </w:pPr>
+    </w:p>
+    <w:p>
+      <w:pPr>
+        <w:spacing w:line="480" w:lineRule="auto"/>
         <w:rPr>
           <w:rFonts w:asciiTheme="majorBidi" w:hAnsiTheme="majorBidi" w:cstheme="majorBidi"/>
           <w:u w:val="single"/>
         </w:rPr>
-        <w:t xml:space="preserve"> and Conclusion</w:t>
-      </w:r>
-    </w:p>
-    <w:p>
-      <w:pPr>
-        <w:spacing w:line="480" w:lineRule="auto"/>
-        <w:rPr>
-          <w:rFonts w:asciiTheme="majorBidi" w:hAnsiTheme="majorBidi" w:cstheme="majorBidi"/>
-        </w:rPr>
-      </w:pPr>
-    </w:p>
-    <w:p>
-      <w:pPr>
-        <w:spacing w:line="480" w:lineRule="auto"/>
-        <w:rPr>
-          <w:rFonts w:asciiTheme="majorBidi" w:hAnsiTheme="majorBidi" w:cstheme="majorBidi"/>
-        </w:rPr>
-      </w:pPr>
-    </w:p>
-    <w:p>
-      <w:pPr>
-        <w:spacing w:line="480" w:lineRule="auto"/>
-        <w:ind w:firstLine="720"/>
-        <w:rPr>
-          <w:rFonts w:asciiTheme="majorBidi" w:hAnsiTheme="majorBidi" w:cstheme="majorBidi"/>
-        </w:rPr>
       </w:pPr>
     </w:p>
     <w:p>
@@ -1380,11 +1738,227 @@
           <w:u w:val="single"/>
         </w:rPr>
       </w:pPr>
+      <w:r>
+        <w:rPr>
+          <w:rFonts w:asciiTheme="majorBidi" w:hAnsiTheme="majorBidi" w:cstheme="majorBidi"/>
+          <w:u w:val="single"/>
+        </w:rPr>
+        <w:lastRenderedPageBreak/>
+        <w:t>Acknowledgements</w:t>
+      </w:r>
+    </w:p>
+    <w:p>
+      <w:pPr>
+        <w:rPr>
+          <w:rFonts w:asciiTheme="majorBidi" w:hAnsiTheme="majorBidi" w:cstheme="majorBidi"/>
+        </w:rPr>
+      </w:pPr>
+      <w:r>
+        <w:rPr>
+          <w:rFonts w:asciiTheme="majorBidi" w:hAnsiTheme="majorBidi" w:cstheme="majorBidi"/>
+        </w:rPr>
+        <w:t>Dr. Scott Collis, SAGE Instrumentation Chair</w:t>
+      </w:r>
+    </w:p>
+    <w:p>
+      <w:pPr>
+        <w:rPr>
+          <w:rFonts w:asciiTheme="majorBidi" w:hAnsiTheme="majorBidi" w:cstheme="majorBidi"/>
+        </w:rPr>
+      </w:pPr>
+      <w:r>
+        <w:rPr>
+          <w:rFonts w:asciiTheme="majorBidi" w:hAnsiTheme="majorBidi" w:cstheme="majorBidi"/>
+        </w:rPr>
+        <w:t>Dr. Nicola Ferrier, SAGE Deputy Director</w:t>
+      </w:r>
+    </w:p>
+    <w:p>
+      <w:pPr>
+        <w:rPr>
+          <w:rFonts w:asciiTheme="majorBidi" w:hAnsiTheme="majorBidi" w:cstheme="majorBidi"/>
+        </w:rPr>
+      </w:pPr>
+      <w:r>
+        <w:rPr>
+          <w:rFonts w:asciiTheme="majorBidi" w:hAnsiTheme="majorBidi" w:cstheme="majorBidi"/>
+        </w:rPr>
+        <w:t>Dr. Pete Beckman, SAGE Director</w:t>
+      </w:r>
+    </w:p>
+    <w:p>
+      <w:pPr>
+        <w:rPr>
+          <w:rFonts w:asciiTheme="majorBidi" w:hAnsiTheme="majorBidi" w:cstheme="majorBidi"/>
+        </w:rPr>
+      </w:pPr>
+      <w:r>
+        <w:rPr>
+          <w:rFonts w:asciiTheme="majorBidi" w:hAnsiTheme="majorBidi" w:cstheme="majorBidi"/>
+        </w:rPr>
+        <w:t xml:space="preserve">Dr. Rajesh Sankaran, SAGE Platform Developer </w:t>
+      </w:r>
+    </w:p>
+    <w:p>
+      <w:pPr>
+        <w:rPr>
+          <w:rFonts w:asciiTheme="majorBidi" w:hAnsiTheme="majorBidi" w:cstheme="majorBidi"/>
+        </w:rPr>
+      </w:pPr>
+      <w:r>
+        <w:rPr>
+          <w:rFonts w:asciiTheme="majorBidi" w:hAnsiTheme="majorBidi" w:cstheme="majorBidi"/>
+        </w:rPr>
+        <w:t>Dr. Jennifer Dunn, NAISE Director of Research</w:t>
+      </w:r>
+    </w:p>
+    <w:p>
+      <w:pPr>
+        <w:spacing w:line="480" w:lineRule="auto"/>
+        <w:rPr>
+          <w:rFonts w:asciiTheme="majorBidi" w:hAnsiTheme="majorBidi" w:cstheme="majorBidi"/>
+          <w:u w:val="single"/>
+        </w:rPr>
+      </w:pPr>
+    </w:p>
+    <w:p>
+      <w:pPr>
+        <w:spacing w:line="480" w:lineRule="auto"/>
+        <w:rPr>
+          <w:rFonts w:asciiTheme="majorBidi" w:hAnsiTheme="majorBidi" w:cstheme="majorBidi"/>
+          <w:u w:val="single"/>
+        </w:rPr>
+      </w:pPr>
+      <w:r>
+        <w:rPr>
+          <w:rFonts w:asciiTheme="majorBidi" w:hAnsiTheme="majorBidi" w:cstheme="majorBidi"/>
+          <w:u w:val="single"/>
+        </w:rPr>
+        <w:t>References</w:t>
+      </w:r>
+    </w:p>
+    <w:p>
+      <w:pPr>
+        <w:pStyle w:val="ListParagraph"/>
+        <w:numPr>
+          <w:ilvl w:val="0"/>
+          <w:numId w:val="2"/>
+        </w:numPr>
+        <w:rPr>
+          <w:rFonts w:asciiTheme="majorBidi" w:hAnsiTheme="majorBidi" w:cstheme="majorBidi"/>
+          <w:u w:val="single"/>
+        </w:rPr>
+      </w:pPr>
+      <w:hyperlink r:id="rId8" w:history="1">
+        <w:r>
+          <w:rPr>
+            <w:rStyle w:val="Hyperlink"/>
+          </w:rPr>
+          <w:t>https://github.com/de</w:t>
+        </w:r>
+        <w:r>
+          <w:rPr>
+            <w:rStyle w:val="Hyperlink"/>
+          </w:rPr>
+          <w:t>e</w:t>
+        </w:r>
+        <w:r>
+          <w:rPr>
+            <w:rStyle w:val="Hyperlink"/>
+          </w:rPr>
+          <w:t>pak112/Social-Distancing-AI/</w:t>
+        </w:r>
+      </w:hyperlink>
+    </w:p>
+    <w:p>
+      <w:pPr>
+        <w:pStyle w:val="ListParagraph"/>
+        <w:numPr>
+          <w:ilvl w:val="0"/>
+          <w:numId w:val="2"/>
+        </w:numPr>
+      </w:pPr>
+      <w:hyperlink r:id="rId9" w:history="1">
+        <w:r>
+          <w:rPr>
+            <w:rStyle w:val="Hyperlink"/>
+          </w:rPr>
+          <w:t>https://github.com/aqeelanwar/SocialDistancingAI</w:t>
+        </w:r>
+      </w:hyperlink>
+    </w:p>
+    <w:p>
+      <w:pPr>
+        <w:pStyle w:val="ListParagraph"/>
+        <w:numPr>
+          <w:ilvl w:val="0"/>
+          <w:numId w:val="2"/>
+        </w:numPr>
+      </w:pPr>
+      <w:hyperlink r:id="rId10" w:history="1">
+        <w:r>
+          <w:rPr>
+            <w:rStyle w:val="Hyperlink"/>
+          </w:rPr>
+          <w:t>https://www.pyimagesearch.com/2020/06/01/opencv-social-distancing-detector/</w:t>
+        </w:r>
+      </w:hyperlink>
+    </w:p>
+    <w:p>
+      <w:pPr>
+        <w:pStyle w:val="ListParagraph"/>
+        <w:numPr>
+          <w:ilvl w:val="0"/>
+          <w:numId w:val="2"/>
+        </w:numPr>
+      </w:pPr>
+      <w:hyperlink r:id="rId11" w:history="1">
+        <w:r>
+          <w:rPr>
+            <w:rStyle w:val="Hyperlink"/>
+          </w:rPr>
+          <w:t>https://www.pyimagesearch.com/2018/11/12/yolo-object-detection-with-opencv/</w:t>
+        </w:r>
+      </w:hyperlink>
+    </w:p>
+    <w:p>
+      <w:pPr>
+        <w:pStyle w:val="ListParagraph"/>
+        <w:numPr>
+          <w:ilvl w:val="0"/>
+          <w:numId w:val="2"/>
+        </w:numPr>
+      </w:pPr>
+      <w:hyperlink r:id="rId12" w:history="1">
+        <w:r>
+          <w:rPr>
+            <w:rStyle w:val="Hyperlink"/>
+          </w:rPr>
+          <w:t>https://www.pyimagesearch.com/2018/07/23/simple-object-tracking-with-opencv/</w:t>
+        </w:r>
+      </w:hyperlink>
+    </w:p>
+    <w:p>
+      <w:pPr>
+        <w:pStyle w:val="ListParagraph"/>
+        <w:numPr>
+          <w:ilvl w:val="0"/>
+          <w:numId w:val="2"/>
+        </w:numPr>
+      </w:pPr>
+      <w:hyperlink r:id="rId13" w:history="1">
+        <w:r>
+          <w:rPr>
+            <w:rStyle w:val="Hyperlink"/>
+          </w:rPr>
+          <w:t>https://www.pyimagesearch.com/2014/08/25/4-point-opencv-getperspective-transform-example/</w:t>
+        </w:r>
+      </w:hyperlink>
     </w:p>
     <w:sectPr>
-      <w:headerReference w:type="default" r:id="rId8"/>
-      <w:footerReference w:type="even" r:id="rId9"/>
-      <w:footerReference w:type="default" r:id="rId10"/>
+      <w:headerReference w:type="default" r:id="rId14"/>
+      <w:footerReference w:type="even" r:id="rId15"/>
+      <w:footerReference w:type="default" r:id="rId16"/>
       <w:pgSz w:w="12240" w:h="15840"/>
       <w:pgMar w:top="1440" w:right="1440" w:bottom="1440" w:left="1440" w:header="720" w:footer="720" w:gutter="0"/>
       <w:cols w:space="720"/>
@@ -1700,8 +2274,100 @@
       </w:pPr>
     </w:lvl>
   </w:abstractNum>
+  <w:abstractNum w:abstractNumId="1" w15:restartNumberingAfterBreak="0">
+    <w:nsid w:val="4D433822"/>
+    <w:multiLevelType w:val="hybridMultilevel"/>
+    <w:tmpl w:val="49583E8C"/>
+    <w:lvl w:ilvl="0" w:tplc="0409000F">
+      <w:start w:val="1"/>
+      <w:numFmt w:val="decimal"/>
+      <w:lvlText w:val="%1."/>
+      <w:lvlJc w:val="left"/>
+      <w:pPr>
+        <w:ind w:left="720" w:hanging="360"/>
+      </w:pPr>
+      <w:rPr>
+        <w:rFonts w:hint="default"/>
+      </w:rPr>
+    </w:lvl>
+    <w:lvl w:ilvl="1" w:tplc="04090019" w:tentative="1">
+      <w:start w:val="1"/>
+      <w:numFmt w:val="lowerLetter"/>
+      <w:lvlText w:val="%2."/>
+      <w:lvlJc w:val="left"/>
+      <w:pPr>
+        <w:ind w:left="1440" w:hanging="360"/>
+      </w:pPr>
+    </w:lvl>
+    <w:lvl w:ilvl="2" w:tplc="0409001B" w:tentative="1">
+      <w:start w:val="1"/>
+      <w:numFmt w:val="lowerRoman"/>
+      <w:lvlText w:val="%3."/>
+      <w:lvlJc w:val="right"/>
+      <w:pPr>
+        <w:ind w:left="2160" w:hanging="180"/>
+      </w:pPr>
+    </w:lvl>
+    <w:lvl w:ilvl="3" w:tplc="0409000F" w:tentative="1">
+      <w:start w:val="1"/>
+      <w:numFmt w:val="decimal"/>
+      <w:lvlText w:val="%4."/>
+      <w:lvlJc w:val="left"/>
+      <w:pPr>
+        <w:ind w:left="2880" w:hanging="360"/>
+      </w:pPr>
+    </w:lvl>
+    <w:lvl w:ilvl="4" w:tplc="04090019" w:tentative="1">
+      <w:start w:val="1"/>
+      <w:numFmt w:val="lowerLetter"/>
+      <w:lvlText w:val="%5."/>
+      <w:lvlJc w:val="left"/>
+      <w:pPr>
+        <w:ind w:left="3600" w:hanging="360"/>
+      </w:pPr>
+    </w:lvl>
+    <w:lvl w:ilvl="5" w:tplc="0409001B" w:tentative="1">
+      <w:start w:val="1"/>
+      <w:numFmt w:val="lowerRoman"/>
+      <w:lvlText w:val="%6."/>
+      <w:lvlJc w:val="right"/>
+      <w:pPr>
+        <w:ind w:left="4320" w:hanging="180"/>
+      </w:pPr>
+    </w:lvl>
+    <w:lvl w:ilvl="6" w:tplc="0409000F" w:tentative="1">
+      <w:start w:val="1"/>
+      <w:numFmt w:val="decimal"/>
+      <w:lvlText w:val="%7."/>
+      <w:lvlJc w:val="left"/>
+      <w:pPr>
+        <w:ind w:left="5040" w:hanging="360"/>
+      </w:pPr>
+    </w:lvl>
+    <w:lvl w:ilvl="7" w:tplc="04090019" w:tentative="1">
+      <w:start w:val="1"/>
+      <w:numFmt w:val="lowerLetter"/>
+      <w:lvlText w:val="%8."/>
+      <w:lvlJc w:val="left"/>
+      <w:pPr>
+        <w:ind w:left="5760" w:hanging="360"/>
+      </w:pPr>
+    </w:lvl>
+    <w:lvl w:ilvl="8" w:tplc="0409001B" w:tentative="1">
+      <w:start w:val="1"/>
+      <w:numFmt w:val="lowerRoman"/>
+      <w:lvlText w:val="%9."/>
+      <w:lvlJc w:val="right"/>
+      <w:pPr>
+        <w:ind w:left="6480" w:hanging="180"/>
+      </w:pPr>
+    </w:lvl>
+  </w:abstractNum>
   <w:num w:numId="1">
     <w:abstractNumId w:val="0"/>
+  </w:num>
+  <w:num w:numId="2">
+    <w:abstractNumId w:val="1"/>
   </w:num>
 </w:numbering>
 </file>
@@ -2212,6 +2878,18 @@
       <w:contextualSpacing/>
     </w:pPr>
   </w:style>
+  <w:style w:type="character" w:styleId="FollowedHyperlink">
+    <w:name w:val="FollowedHyperlink"/>
+    <w:basedOn w:val="DefaultParagraphFont"/>
+    <w:uiPriority w:val="99"/>
+    <w:semiHidden/>
+    <w:unhideWhenUsed/>
+    <w:rsid w:val="00502E15"/>
+    <w:rPr>
+      <w:color w:val="954F72" w:themeColor="followedHyperlink"/>
+      <w:u w:val="single"/>
+    </w:rPr>
+  </w:style>
 </w:styles>
 </file>
 

</xml_diff>